<commit_message>
Edit UI specification: removed assignment features, added tuition and admin functionalities, and created homepage and news section descriptions.
</commit_message>
<xml_diff>
--- a/Documents/UI/kalameno_ui-functional _specification_document.docx
+++ b/Documents/UI/kalameno_ui-functional _specification_document.docx
@@ -441,22 +441,350 @@
           <w:rFonts w:cs="B Nazanin"/>
           <w:b/>
           <w:bCs/>
-          <w:sz w:val="24"/>
-          <w:szCs w:val="24"/>
-          <w:rtl/>
-          <w:lang w:val="en-US"/>
-        </w:rPr>
-      </w:pPr>
-      <w:r>
-        <w:rPr>
-          <w:rFonts w:cs="B Nazanin"/>
-          <w:b/>
-          <w:bCs/>
-          <w:sz w:val="24"/>
-          <w:szCs w:val="24"/>
-          <w:rtl/>
+          <w:sz w:val="28"/>
+          <w:szCs w:val="28"/>
+          <w:lang w:val="en-US"/>
+        </w:rPr>
+      </w:pPr>
+      <w:r>
+        <w:rPr>
+          <w:rFonts w:cs="B Nazanin"/>
+          <w:b/>
+          <w:bCs/>
+          <w:sz w:val="28"/>
+          <w:szCs w:val="28"/>
+          <w:rtl/>
+          <w:lang w:bidi="ar-SA"/>
         </w:rPr>
         <w:lastRenderedPageBreak/>
+        <w:t>صفحه معرفی آموزشگاه</w:t>
+      </w:r>
+    </w:p>
+    <w:p>
+      <w:pPr>
+        <w:bidi/>
+        <w:spacing w:after="160" w:line="278" w:lineRule="auto"/>
+        <w:rPr>
+          <w:rFonts w:cs="B Nazanin"/>
+          <w:b/>
+          <w:bCs/>
+          <w:sz w:val="24"/>
+          <w:szCs w:val="24"/>
+          <w:lang w:val="en-US"/>
+        </w:rPr>
+      </w:pPr>
+      <w:r>
+        <w:rPr>
+          <w:rFonts w:cs="B Nazanin"/>
+          <w:b/>
+          <w:bCs/>
+          <w:sz w:val="24"/>
+          <w:szCs w:val="24"/>
+          <w:rtl/>
+          <w:lang w:bidi="ar-SA"/>
+        </w:rPr>
+        <w:t xml:space="preserve">کاربر در اولین ورود به سامانه، ابتدا صفحه‌ای تحت عنوان </w:t>
+      </w:r>
+      <w:r>
+        <w:rPr>
+          <w:rFonts w:cs="Calibri" w:hint="cs"/>
+          <w:b/>
+          <w:bCs/>
+          <w:sz w:val="24"/>
+          <w:szCs w:val="24"/>
+          <w:rtl/>
+          <w:lang w:bidi="ar-SA"/>
+        </w:rPr>
+        <w:t>"</w:t>
+      </w:r>
+      <w:r>
+        <w:rPr>
+          <w:rFonts w:cs="B Nazanin"/>
+          <w:b/>
+          <w:bCs/>
+          <w:sz w:val="24"/>
+          <w:szCs w:val="24"/>
+          <w:rtl/>
+          <w:lang w:bidi="ar-SA"/>
+        </w:rPr>
+        <w:t>معرفی آموزشگاه</w:t>
+      </w:r>
+      <w:r>
+        <w:rPr>
+          <w:rFonts w:cs="Calibri" w:hint="cs"/>
+          <w:b/>
+          <w:bCs/>
+          <w:sz w:val="24"/>
+          <w:szCs w:val="24"/>
+          <w:rtl/>
+          <w:lang w:bidi="ar-SA"/>
+        </w:rPr>
+        <w:t>"</w:t>
+      </w:r>
+      <w:r>
+        <w:rPr>
+          <w:rFonts w:cs="B Nazanin"/>
+          <w:b/>
+          <w:bCs/>
+          <w:sz w:val="24"/>
+          <w:szCs w:val="24"/>
+          <w:rtl/>
+          <w:lang w:bidi="ar-SA"/>
+        </w:rPr>
+        <w:t xml:space="preserve"> را مشاهده می‌کند. این صفحه شامل اطلاعات کلی درباره آموزشگاه زبان انگلیسی کلام نو است، از جمله</w:t>
+      </w:r>
+      <w:r>
+        <w:rPr>
+          <w:rFonts w:cs="B Nazanin"/>
+          <w:b/>
+          <w:bCs/>
+          <w:sz w:val="24"/>
+          <w:szCs w:val="24"/>
+          <w:lang w:val="en-US"/>
+        </w:rPr>
+        <w:t>:</w:t>
+      </w:r>
+    </w:p>
+    <w:p>
+      <w:pPr>
+        <w:numPr>
+          <w:ilvl w:val="0"/>
+          <w:numId w:val="23"/>
+        </w:numPr>
+        <w:bidi/>
+        <w:spacing w:after="160" w:line="278" w:lineRule="auto"/>
+        <w:rPr>
+          <w:rFonts w:cs="B Nazanin"/>
+          <w:b/>
+          <w:bCs/>
+          <w:sz w:val="24"/>
+          <w:szCs w:val="24"/>
+          <w:lang w:val="en-US"/>
+        </w:rPr>
+      </w:pPr>
+      <w:r>
+        <w:rPr>
+          <w:rFonts w:cs="B Nazanin"/>
+          <w:b/>
+          <w:bCs/>
+          <w:sz w:val="24"/>
+          <w:szCs w:val="24"/>
+          <w:rtl/>
+          <w:lang w:bidi="ar-SA"/>
+        </w:rPr>
+        <w:t>تاریخچه و هدف تأسیس آموزشگاه</w:t>
+      </w:r>
+    </w:p>
+    <w:p>
+      <w:pPr>
+        <w:numPr>
+          <w:ilvl w:val="0"/>
+          <w:numId w:val="23"/>
+        </w:numPr>
+        <w:bidi/>
+        <w:spacing w:after="160" w:line="278" w:lineRule="auto"/>
+        <w:rPr>
+          <w:rFonts w:cs="B Nazanin"/>
+          <w:b/>
+          <w:bCs/>
+          <w:sz w:val="24"/>
+          <w:szCs w:val="24"/>
+          <w:lang w:val="en-US"/>
+        </w:rPr>
+      </w:pPr>
+      <w:r>
+        <w:rPr>
+          <w:rFonts w:cs="B Nazanin"/>
+          <w:b/>
+          <w:bCs/>
+          <w:sz w:val="24"/>
+          <w:szCs w:val="24"/>
+          <w:rtl/>
+          <w:lang w:bidi="ar-SA"/>
+        </w:rPr>
+        <w:t>معرفی خدمات و دوره‌های ارائه‌شده</w:t>
+      </w:r>
+    </w:p>
+    <w:p>
+      <w:pPr>
+        <w:numPr>
+          <w:ilvl w:val="0"/>
+          <w:numId w:val="23"/>
+        </w:numPr>
+        <w:bidi/>
+        <w:spacing w:after="160" w:line="278" w:lineRule="auto"/>
+        <w:rPr>
+          <w:rFonts w:cs="B Nazanin"/>
+          <w:b/>
+          <w:bCs/>
+          <w:sz w:val="24"/>
+          <w:szCs w:val="24"/>
+          <w:lang w:val="en-US"/>
+        </w:rPr>
+      </w:pPr>
+      <w:r>
+        <w:rPr>
+          <w:rFonts w:cs="B Nazanin"/>
+          <w:b/>
+          <w:bCs/>
+          <w:sz w:val="24"/>
+          <w:szCs w:val="24"/>
+          <w:rtl/>
+          <w:lang w:bidi="ar-SA"/>
+        </w:rPr>
+        <w:t>روش‌های آموزش و متدهای به‌کاررفته</w:t>
+      </w:r>
+    </w:p>
+    <w:p>
+      <w:pPr>
+        <w:numPr>
+          <w:ilvl w:val="0"/>
+          <w:numId w:val="23"/>
+        </w:numPr>
+        <w:bidi/>
+        <w:spacing w:after="160" w:line="278" w:lineRule="auto"/>
+        <w:rPr>
+          <w:rFonts w:cs="B Nazanin"/>
+          <w:b/>
+          <w:bCs/>
+          <w:sz w:val="24"/>
+          <w:szCs w:val="24"/>
+          <w:lang w:val="en-US"/>
+        </w:rPr>
+      </w:pPr>
+      <w:r>
+        <w:rPr>
+          <w:rFonts w:cs="B Nazanin"/>
+          <w:b/>
+          <w:bCs/>
+          <w:sz w:val="24"/>
+          <w:szCs w:val="24"/>
+          <w:rtl/>
+          <w:lang w:bidi="ar-SA"/>
+        </w:rPr>
+        <w:t>معرفی کادر آموزشی</w:t>
+      </w:r>
+    </w:p>
+    <w:p>
+      <w:pPr>
+        <w:numPr>
+          <w:ilvl w:val="0"/>
+          <w:numId w:val="23"/>
+        </w:numPr>
+        <w:bidi/>
+        <w:spacing w:after="160" w:line="278" w:lineRule="auto"/>
+        <w:rPr>
+          <w:rFonts w:cs="B Nazanin"/>
+          <w:b/>
+          <w:bCs/>
+          <w:sz w:val="24"/>
+          <w:szCs w:val="24"/>
+          <w:lang w:val="en-US"/>
+        </w:rPr>
+      </w:pPr>
+      <w:r>
+        <w:rPr>
+          <w:rFonts w:cs="B Nazanin"/>
+          <w:b/>
+          <w:bCs/>
+          <w:sz w:val="24"/>
+          <w:szCs w:val="24"/>
+          <w:rtl/>
+          <w:lang w:bidi="ar-SA"/>
+        </w:rPr>
+        <w:t>اطلاعات تماس و آدرس</w:t>
+      </w:r>
+    </w:p>
+    <w:p>
+      <w:pPr>
+        <w:numPr>
+          <w:ilvl w:val="0"/>
+          <w:numId w:val="23"/>
+        </w:numPr>
+        <w:bidi/>
+        <w:spacing w:after="160" w:line="278" w:lineRule="auto"/>
+        <w:rPr>
+          <w:rFonts w:cs="B Nazanin"/>
+          <w:b/>
+          <w:bCs/>
+          <w:sz w:val="24"/>
+          <w:szCs w:val="24"/>
+          <w:lang w:val="en-US"/>
+        </w:rPr>
+      </w:pPr>
+      <w:r>
+        <w:rPr>
+          <w:rFonts w:cs="B Nazanin"/>
+          <w:b/>
+          <w:bCs/>
+          <w:sz w:val="24"/>
+          <w:szCs w:val="24"/>
+          <w:rtl/>
+          <w:lang w:bidi="ar-SA"/>
+        </w:rPr>
+        <w:t>لینک‌های دسترسی به صفحات دیگر سامانه (ورود، مقاله‌ها، اخبار و...)</w:t>
+      </w:r>
+    </w:p>
+    <w:p>
+      <w:pPr>
+        <w:bidi/>
+        <w:spacing w:after="160" w:line="278" w:lineRule="auto"/>
+        <w:rPr>
+          <w:rFonts w:cs="B Nazanin"/>
+          <w:b/>
+          <w:bCs/>
+          <w:sz w:val="24"/>
+          <w:szCs w:val="24"/>
+          <w:rtl/>
+          <w:lang w:bidi="ar-SA"/>
+        </w:rPr>
+      </w:pPr>
+      <w:r>
+        <w:rPr>
+          <w:rFonts w:cs="B Nazanin"/>
+          <w:b/>
+          <w:bCs/>
+          <w:sz w:val="24"/>
+          <w:szCs w:val="24"/>
+          <w:rtl/>
+        </w:rPr>
+        <w:t>صفحه معرفی آموزشگاه، درگاه نخست سامانه است و بدون نیاز به عضویت برای همگان قابل مشاهده می‌باشد</w:t>
+      </w:r>
+      <w:r>
+        <w:rPr>
+          <w:rFonts w:cs="B Nazanin"/>
+          <w:b/>
+          <w:bCs/>
+          <w:sz w:val="24"/>
+          <w:szCs w:val="24"/>
+          <w:lang w:bidi="ar-SA"/>
+        </w:rPr>
+        <w:t>.</w:t>
+      </w:r>
+    </w:p>
+    <w:p>
+      <w:pPr>
+        <w:bidi/>
+        <w:spacing w:after="160" w:line="278" w:lineRule="auto"/>
+        <w:rPr>
+          <w:rFonts w:cs="B Nazanin"/>
+          <w:b/>
+          <w:bCs/>
+          <w:sz w:val="28"/>
+          <w:szCs w:val="28"/>
+          <w:rtl/>
+          <w:lang w:val="en-US"/>
+        </w:rPr>
+      </w:pPr>
+      <w:r>
+        <w:rPr>
+          <w:rFonts w:cs="B Nazanin"/>
+          <w:b/>
+          <w:bCs/>
+          <w:sz w:val="28"/>
+          <w:szCs w:val="28"/>
+          <w:rtl/>
+        </w:rPr>
         <w:t>صفحه ورود</w:t>
       </w:r>
       <w:r>
@@ -464,8 +792,8 @@
           <w:rFonts w:cs="B Nazanin" w:hint="cs"/>
           <w:b/>
           <w:bCs/>
-          <w:sz w:val="24"/>
-          <w:szCs w:val="24"/>
+          <w:sz w:val="28"/>
+          <w:szCs w:val="28"/>
           <w:rtl/>
         </w:rPr>
         <w:t xml:space="preserve"> </w:t>
@@ -475,8 +803,8 @@
           <w:rFonts w:cs="B Nazanin" w:hint="cs"/>
           <w:b/>
           <w:bCs/>
-          <w:sz w:val="24"/>
-          <w:szCs w:val="24"/>
+          <w:sz w:val="28"/>
+          <w:szCs w:val="28"/>
           <w:rtl/>
           <w:lang w:val="en-US"/>
         </w:rPr>
@@ -485,8 +813,8 @@
       <w:r>
         <w:rPr>
           <w:rFonts w:cs="B Nazanin"/>
-          <w:sz w:val="24"/>
-          <w:szCs w:val="24"/>
+          <w:sz w:val="28"/>
+          <w:szCs w:val="28"/>
           <w:lang w:val="en-US"/>
         </w:rPr>
         <w:t>Login page</w:t>
@@ -496,8 +824,8 @@
           <w:rFonts w:cs="B Nazanin" w:hint="cs"/>
           <w:b/>
           <w:bCs/>
-          <w:sz w:val="24"/>
-          <w:szCs w:val="24"/>
+          <w:sz w:val="28"/>
+          <w:szCs w:val="28"/>
           <w:rtl/>
           <w:lang w:val="en-US"/>
         </w:rPr>
@@ -512,6 +840,7 @@
           <w:rFonts w:cs="B Nazanin"/>
           <w:sz w:val="24"/>
           <w:szCs w:val="24"/>
+          <w:rtl/>
           <w:lang w:val="en-US"/>
         </w:rPr>
       </w:pPr>
@@ -567,10 +896,22 @@
         <w:spacing w:after="160" w:line="278" w:lineRule="auto"/>
         <w:rPr>
           <w:rFonts w:cs="B Nazanin"/>
-          <w:b/>
-          <w:bCs/>
-          <w:sz w:val="24"/>
-          <w:szCs w:val="24"/>
+          <w:sz w:val="24"/>
+          <w:szCs w:val="24"/>
+          <w:lang w:val="en-US"/>
+        </w:rPr>
+      </w:pPr>
+    </w:p>
+    <w:p>
+      <w:pPr>
+        <w:bidi/>
+        <w:spacing w:after="160" w:line="278" w:lineRule="auto"/>
+        <w:rPr>
+          <w:rFonts w:cs="B Nazanin"/>
+          <w:b/>
+          <w:bCs/>
+          <w:sz w:val="28"/>
+          <w:szCs w:val="28"/>
           <w:rtl/>
           <w:lang w:val="en-US"/>
         </w:rPr>
@@ -580,8 +921,8 @@
           <w:rFonts w:cs="B Nazanin" w:hint="cs"/>
           <w:b/>
           <w:bCs/>
-          <w:sz w:val="24"/>
-          <w:szCs w:val="24"/>
+          <w:sz w:val="28"/>
+          <w:szCs w:val="28"/>
           <w:rtl/>
         </w:rPr>
         <w:t xml:space="preserve">داشبورد </w:t>
@@ -591,8 +932,8 @@
           <w:rFonts w:cs="B Nazanin"/>
           <w:b/>
           <w:bCs/>
-          <w:sz w:val="24"/>
-          <w:szCs w:val="24"/>
+          <w:sz w:val="28"/>
+          <w:szCs w:val="28"/>
           <w:rtl/>
         </w:rPr>
         <w:t>دانش‌آموزان</w:t>
@@ -602,8 +943,8 @@
           <w:rFonts w:cs="B Nazanin" w:hint="cs"/>
           <w:b/>
           <w:bCs/>
-          <w:sz w:val="24"/>
-          <w:szCs w:val="24"/>
+          <w:sz w:val="28"/>
+          <w:szCs w:val="28"/>
           <w:rtl/>
         </w:rPr>
         <w:t>:</w:t>
@@ -1041,6 +1382,18 @@
       </w:r>
       <w:r>
         <w:rPr>
+          <w:rFonts w:cs="B Nazanin" w:hint="cs"/>
+          <w:b/>
+          <w:bCs/>
+          <w:sz w:val="24"/>
+          <w:szCs w:val="24"/>
+          <w:rtl/>
+          <w:lang w:val="en-US" w:bidi="ar-SA"/>
+        </w:rPr>
+        <w:t>ات</w:t>
+      </w:r>
+      <w:r>
+        <w:rPr>
           <w:rFonts w:cs="B Nazanin"/>
           <w:b/>
           <w:bCs/>
@@ -1126,18 +1479,6 @@
       </w:pPr>
       <w:r>
         <w:rPr>
-          <w:rFonts w:cs="B Nazanin"/>
-          <w:b/>
-          <w:bCs/>
-          <w:sz w:val="24"/>
-          <w:szCs w:val="24"/>
-          <w:rtl/>
-          <w:lang w:val="en-US"/>
-        </w:rPr>
-        <w:t>۳</w:t>
-      </w:r>
-      <w:r>
-        <w:rPr>
           <w:rFonts w:cs="B Nazanin" w:hint="cs"/>
           <w:b/>
           <w:bCs/>
@@ -1146,165 +1487,7 @@
           <w:rtl/>
           <w:lang w:val="en-US"/>
         </w:rPr>
-        <w:t xml:space="preserve">. </w:t>
-      </w:r>
-      <w:r>
-        <w:rPr>
-          <w:rFonts w:cs="B Nazanin"/>
-          <w:b/>
-          <w:bCs/>
-          <w:sz w:val="24"/>
-          <w:szCs w:val="24"/>
-          <w:rtl/>
-          <w:lang w:val="en-US" w:bidi="ar-SA"/>
-        </w:rPr>
-        <w:t>تکالیف کلاس</w:t>
-      </w:r>
-    </w:p>
-    <w:p>
-      <w:pPr>
-        <w:numPr>
-          <w:ilvl w:val="0"/>
-          <w:numId w:val="19"/>
-        </w:numPr>
-        <w:bidi/>
-        <w:spacing w:after="160" w:line="278" w:lineRule="auto"/>
-        <w:rPr>
-          <w:rFonts w:cs="B Nazanin"/>
-          <w:b/>
-          <w:bCs/>
-          <w:sz w:val="24"/>
-          <w:szCs w:val="24"/>
-          <w:lang w:val="en-US"/>
-        </w:rPr>
-      </w:pPr>
-      <w:r>
-        <w:rPr>
-          <w:rFonts w:cs="B Nazanin"/>
-          <w:b/>
-          <w:bCs/>
-          <w:sz w:val="24"/>
-          <w:szCs w:val="24"/>
-          <w:rtl/>
-          <w:lang w:val="en-US" w:bidi="ar-SA"/>
-        </w:rPr>
-        <w:t>مشاهده تکالیف ترم جاری</w:t>
-      </w:r>
-    </w:p>
-    <w:p>
-      <w:pPr>
-        <w:numPr>
-          <w:ilvl w:val="0"/>
-          <w:numId w:val="19"/>
-        </w:numPr>
-        <w:bidi/>
-        <w:spacing w:after="160" w:line="278" w:lineRule="auto"/>
-        <w:rPr>
-          <w:rFonts w:cs="B Nazanin"/>
-          <w:b/>
-          <w:bCs/>
-          <w:sz w:val="24"/>
-          <w:szCs w:val="24"/>
-          <w:lang w:val="en-US"/>
-        </w:rPr>
-      </w:pPr>
-      <w:r>
-        <w:rPr>
-          <w:rFonts w:cs="B Nazanin"/>
-          <w:b/>
-          <w:bCs/>
-          <w:sz w:val="24"/>
-          <w:szCs w:val="24"/>
-          <w:rtl/>
-          <w:lang w:val="en-US" w:bidi="ar-SA"/>
-        </w:rPr>
-        <w:t>لیست تکالیف به ترتیب تاریخ ایجاد و مهلت ارسال</w:t>
-      </w:r>
-    </w:p>
-    <w:p>
-      <w:pPr>
-        <w:numPr>
-          <w:ilvl w:val="0"/>
-          <w:numId w:val="19"/>
-        </w:numPr>
-        <w:bidi/>
-        <w:spacing w:after="160" w:line="278" w:lineRule="auto"/>
-        <w:rPr>
-          <w:rFonts w:cs="B Nazanin"/>
-          <w:b/>
-          <w:bCs/>
-          <w:sz w:val="24"/>
-          <w:szCs w:val="24"/>
-          <w:lang w:val="en-US"/>
-        </w:rPr>
-      </w:pPr>
-      <w:r>
-        <w:rPr>
-          <w:rFonts w:cs="B Nazanin"/>
-          <w:b/>
-          <w:bCs/>
-          <w:sz w:val="24"/>
-          <w:szCs w:val="24"/>
-          <w:rtl/>
-          <w:lang w:val="en-US" w:bidi="ar-SA"/>
-        </w:rPr>
-        <w:t>امکان بارگذاری فایل برای هر تکلیف قبل از مهلت ارسال</w:t>
-      </w:r>
-    </w:p>
-    <w:p>
-      <w:pPr>
-        <w:numPr>
-          <w:ilvl w:val="0"/>
-          <w:numId w:val="19"/>
-        </w:numPr>
-        <w:bidi/>
-        <w:spacing w:after="160" w:line="278" w:lineRule="auto"/>
-        <w:rPr>
-          <w:rFonts w:cs="B Nazanin"/>
-          <w:b/>
-          <w:bCs/>
-          <w:sz w:val="24"/>
-          <w:szCs w:val="24"/>
-          <w:lang w:val="en-US"/>
-        </w:rPr>
-      </w:pPr>
-      <w:r>
-        <w:rPr>
-          <w:rFonts w:cs="B Nazanin"/>
-          <w:b/>
-          <w:bCs/>
-          <w:sz w:val="24"/>
-          <w:szCs w:val="24"/>
-          <w:rtl/>
-          <w:lang w:val="en-US" w:bidi="ar-SA"/>
-        </w:rPr>
-        <w:t>وضعیت تکالیف: «ارسال شده»، «در حال بارگذاری»، «رد شده» (در صورت وجود)</w:t>
-      </w:r>
-    </w:p>
-    <w:p>
-      <w:pPr>
-        <w:bidi/>
-        <w:spacing w:after="160" w:line="278" w:lineRule="auto"/>
-        <w:rPr>
-          <w:rFonts w:cs="B Nazanin"/>
-          <w:b/>
-          <w:bCs/>
-          <w:sz w:val="24"/>
-          <w:szCs w:val="24"/>
-          <w:lang w:val="en-US"/>
-        </w:rPr>
-      </w:pPr>
-      <w:r>
-        <w:rPr>
-          <w:rFonts w:cs="B Nazanin"/>
-          <w:b/>
-          <w:bCs/>
-          <w:sz w:val="24"/>
-          <w:szCs w:val="24"/>
-          <w:rtl/>
-          <w:lang w:val="en-US"/>
-        </w:rPr>
-        <w:t>۴</w:t>
+        <w:t>3</w:t>
       </w:r>
       <w:r>
         <w:rPr>
@@ -1565,198 +1748,115 @@
           <w:lang w:val="en-US"/>
         </w:rPr>
       </w:pPr>
+      <w:r>
+        <w:rPr>
+          <w:rFonts w:cs="B Nazanin" w:hint="cs"/>
+          <w:b/>
+          <w:bCs/>
+          <w:sz w:val="24"/>
+          <w:szCs w:val="24"/>
+          <w:rtl/>
+          <w:lang w:val="en-US" w:bidi="ar-SA"/>
+        </w:rPr>
+        <w:t xml:space="preserve">4. </w:t>
+      </w:r>
+      <w:r>
+        <w:rPr>
+          <w:rFonts w:cs="B Nazanin"/>
+          <w:b/>
+          <w:bCs/>
+          <w:sz w:val="24"/>
+          <w:szCs w:val="24"/>
+          <w:rtl/>
+          <w:lang w:val="en-US" w:bidi="ar-SA"/>
+        </w:rPr>
+        <w:t>پرداخت شهریه</w:t>
+      </w:r>
     </w:p>
     <w:p>
       <w:pPr>
         <w:numPr>
           <w:ilvl w:val="0"/>
-          <w:numId w:val="3"/>
+          <w:numId w:val="21"/>
         </w:numPr>
         <w:bidi/>
         <w:spacing w:after="160" w:line="278" w:lineRule="auto"/>
         <w:rPr>
           <w:rFonts w:cs="B Nazanin"/>
-          <w:sz w:val="24"/>
-          <w:szCs w:val="24"/>
-          <w:lang w:val="en-US"/>
-        </w:rPr>
-      </w:pPr>
-      <w:r>
-        <w:rPr>
-          <w:rFonts w:cs="B Nazanin"/>
-          <w:sz w:val="24"/>
-          <w:szCs w:val="24"/>
-          <w:rtl/>
-        </w:rPr>
-        <w:t>اطلاعات کلی کلاس ترم جاری و زمان جلسه بعدی و تکلیف بعدی (در صورت وجود هرکدام)</w:t>
-      </w:r>
-      <w:r>
-        <w:rPr>
-          <w:rFonts w:cs="B Nazanin"/>
-          <w:sz w:val="24"/>
-          <w:szCs w:val="24"/>
-          <w:lang w:val="en-US"/>
-        </w:rPr>
-        <w:t>.</w:t>
+          <w:b/>
+          <w:bCs/>
+          <w:sz w:val="24"/>
+          <w:szCs w:val="24"/>
+          <w:lang w:val="en-US"/>
+        </w:rPr>
+      </w:pPr>
+      <w:r>
+        <w:rPr>
+          <w:rFonts w:cs="B Nazanin"/>
+          <w:b/>
+          <w:bCs/>
+          <w:sz w:val="24"/>
+          <w:szCs w:val="24"/>
+          <w:rtl/>
+          <w:lang w:val="en-US" w:bidi="ar-SA"/>
+        </w:rPr>
+        <w:t>امکان مشاهده وضعیت شهریه (پرداخت شده / باقی‌مانده)</w:t>
       </w:r>
     </w:p>
     <w:p>
       <w:pPr>
         <w:numPr>
           <w:ilvl w:val="0"/>
-          <w:numId w:val="3"/>
+          <w:numId w:val="21"/>
         </w:numPr>
         <w:bidi/>
         <w:spacing w:after="160" w:line="278" w:lineRule="auto"/>
         <w:rPr>
           <w:rFonts w:cs="B Nazanin"/>
-          <w:sz w:val="24"/>
-          <w:szCs w:val="24"/>
-          <w:lang w:val="en-US"/>
-        </w:rPr>
-      </w:pPr>
-      <w:r>
-        <w:rPr>
-          <w:rFonts w:cs="B Nazanin"/>
-          <w:sz w:val="24"/>
-          <w:szCs w:val="24"/>
-          <w:rtl/>
-        </w:rPr>
-        <w:t>دکمه‌ای برای رفتن به محتوای آموزشی کلاس که شامل کتاب‌ها، فایل‌های</w:t>
-      </w:r>
-      <w:r>
-        <w:rPr>
-          <w:rFonts w:cs="B Nazanin"/>
-          <w:sz w:val="24"/>
-          <w:szCs w:val="24"/>
-          <w:lang w:val="en-US"/>
-        </w:rPr>
-        <w:t xml:space="preserve"> PDF </w:t>
-      </w:r>
-      <w:r>
-        <w:rPr>
-          <w:rFonts w:cs="B Nazanin"/>
-          <w:sz w:val="24"/>
-          <w:szCs w:val="24"/>
-          <w:rtl/>
-        </w:rPr>
-        <w:t>و ... است. این محتواها به ترتیب زمان ایجاد لیست می‌شوند و دانش‌آموز فقط می‌تواند آن‌ها را مشاهده کند</w:t>
-      </w:r>
-      <w:r>
-        <w:rPr>
-          <w:rFonts w:cs="B Nazanin"/>
-          <w:sz w:val="24"/>
-          <w:szCs w:val="24"/>
-          <w:lang w:val="en-US"/>
-        </w:rPr>
-        <w:t>.</w:t>
-      </w:r>
-      <w:r>
-        <w:rPr>
-          <w:rFonts w:cs="B Nazanin"/>
-          <w:sz w:val="24"/>
-          <w:szCs w:val="24"/>
-          <w:lang w:val="en-US"/>
-        </w:rPr>
-        <w:br/>
-      </w:r>
-      <w:r>
-        <w:rPr>
-          <w:rFonts w:cs="B Nazanin"/>
-          <w:sz w:val="24"/>
-          <w:szCs w:val="24"/>
-          <w:rtl/>
-        </w:rPr>
-        <w:t>در این صفحه، با کلیک روی هر فایل، کاربر به صفحه‌ای هدایت می‌شود که فایل به صورت کامل نمایش داده می‌شود و با کلیک روی دکمه دانلود می‌تواند آن را دانلود کند</w:t>
-      </w:r>
-      <w:r>
-        <w:rPr>
-          <w:rFonts w:cs="B Nazanin"/>
-          <w:sz w:val="24"/>
-          <w:szCs w:val="24"/>
-          <w:lang w:val="en-US"/>
-        </w:rPr>
-        <w:t>.</w:t>
-      </w:r>
-    </w:p>
-    <w:p>
-      <w:pPr>
-        <w:numPr>
-          <w:ilvl w:val="0"/>
-          <w:numId w:val="3"/>
-        </w:numPr>
+          <w:b/>
+          <w:bCs/>
+          <w:sz w:val="24"/>
+          <w:szCs w:val="24"/>
+          <w:lang w:val="en-US"/>
+        </w:rPr>
+      </w:pPr>
+      <w:r>
+        <w:rPr>
+          <w:rFonts w:cs="B Nazanin"/>
+          <w:b/>
+          <w:bCs/>
+          <w:sz w:val="24"/>
+          <w:szCs w:val="24"/>
+          <w:rtl/>
+          <w:lang w:val="en-US" w:bidi="ar-SA"/>
+        </w:rPr>
+        <w:t>امکان پرداخت آنلاین شهریه</w:t>
+      </w:r>
+    </w:p>
+    <w:p>
+      <w:pPr>
         <w:bidi/>
         <w:spacing w:after="160" w:line="278" w:lineRule="auto"/>
         <w:rPr>
           <w:rFonts w:cs="B Nazanin"/>
-          <w:sz w:val="24"/>
-          <w:szCs w:val="24"/>
-          <w:lang w:val="en-US"/>
-        </w:rPr>
-      </w:pPr>
-      <w:r>
-        <w:rPr>
-          <w:rFonts w:cs="B Nazanin"/>
-          <w:sz w:val="24"/>
-          <w:szCs w:val="24"/>
-          <w:rtl/>
-        </w:rPr>
-        <w:t>دکمه‌ای برای رفتن به تکالیف کلاس که شامل لیستی از تکالیف به ترتیب زمان ایجاد است. اگر تکلیف هنوز باز باشد، کاربر می‌تواند فایل برای آن بارگذاری کند</w:t>
-      </w:r>
-      <w:r>
-        <w:rPr>
-          <w:rFonts w:cs="B Nazanin"/>
-          <w:sz w:val="24"/>
-          <w:szCs w:val="24"/>
-          <w:lang w:val="en-US"/>
-        </w:rPr>
-        <w:t>.</w:t>
-      </w:r>
-    </w:p>
-    <w:p>
-      <w:pPr>
-        <w:numPr>
-          <w:ilvl w:val="0"/>
-          <w:numId w:val="3"/>
-        </w:numPr>
+          <w:b/>
+          <w:bCs/>
+          <w:sz w:val="24"/>
+          <w:szCs w:val="24"/>
+          <w:lang w:val="en-US"/>
+        </w:rPr>
+      </w:pPr>
+    </w:p>
+    <w:p>
+      <w:pPr>
         <w:bidi/>
         <w:spacing w:after="160" w:line="278" w:lineRule="auto"/>
         <w:rPr>
           <w:rFonts w:cs="B Nazanin"/>
-          <w:sz w:val="24"/>
-          <w:szCs w:val="24"/>
-          <w:lang w:val="en-US"/>
-        </w:rPr>
-      </w:pPr>
-      <w:r>
-        <w:rPr>
-          <w:rFonts w:cs="B Nazanin"/>
-          <w:sz w:val="24"/>
-          <w:szCs w:val="24"/>
-          <w:rtl/>
-        </w:rPr>
-        <w:t>دکمه نمرات ترم که کاربر را به صفحه‌ای هدایت می‌کند که تمام تکالیف و امتحانات و نمرات مربوط به آن‌ها را نمایش می‌دهد</w:t>
-      </w:r>
-      <w:r>
-        <w:rPr>
-          <w:rFonts w:cs="B Nazanin"/>
-          <w:sz w:val="24"/>
-          <w:szCs w:val="24"/>
-          <w:lang w:val="en-US"/>
-        </w:rPr>
-        <w:t>.</w:t>
-      </w:r>
-    </w:p>
-    <w:p>
-      <w:pPr>
-        <w:bidi/>
-        <w:spacing w:after="160" w:line="278" w:lineRule="auto"/>
-        <w:rPr>
-          <w:rFonts w:cs="B Nazanin"/>
-          <w:b/>
-          <w:bCs/>
-          <w:sz w:val="24"/>
-          <w:szCs w:val="24"/>
+          <w:b/>
+          <w:bCs/>
+          <w:sz w:val="28"/>
+          <w:szCs w:val="28"/>
           <w:lang w:val="en-US"/>
         </w:rPr>
       </w:pPr>
@@ -1765,8 +1865,8 @@
           <w:rFonts w:cs="B Nazanin" w:hint="cs"/>
           <w:b/>
           <w:bCs/>
-          <w:sz w:val="24"/>
-          <w:szCs w:val="24"/>
+          <w:sz w:val="28"/>
+          <w:szCs w:val="28"/>
           <w:rtl/>
         </w:rPr>
         <w:t xml:space="preserve">داشبورد </w:t>
@@ -1776,8 +1876,8 @@
           <w:rFonts w:cs="B Nazanin"/>
           <w:b/>
           <w:bCs/>
-          <w:sz w:val="24"/>
-          <w:szCs w:val="24"/>
+          <w:sz w:val="28"/>
+          <w:szCs w:val="28"/>
           <w:rtl/>
         </w:rPr>
         <w:t>معلمان</w:t>
@@ -1787,8 +1887,8 @@
           <w:rFonts w:cs="B Nazanin" w:hint="cs"/>
           <w:b/>
           <w:bCs/>
-          <w:sz w:val="24"/>
-          <w:szCs w:val="24"/>
+          <w:sz w:val="28"/>
+          <w:szCs w:val="28"/>
           <w:rtl/>
         </w:rPr>
         <w:t>:</w:t>
@@ -1998,7 +2098,55 @@
           <w:rtl/>
           <w:lang w:val="en-US" w:bidi="ar-SA"/>
         </w:rPr>
-        <w:t>اطلاعات کلی درباره وضعیت تکالیف (تعداد ارسال‌شده، تاریخ مهلت)</w:t>
+        <w:t xml:space="preserve">اطلاعات کلی درباره وضعیت </w:t>
+      </w:r>
+      <w:r>
+        <w:rPr>
+          <w:rFonts w:cs="B Nazanin" w:hint="cs"/>
+          <w:b/>
+          <w:bCs/>
+          <w:sz w:val="24"/>
+          <w:szCs w:val="24"/>
+          <w:rtl/>
+          <w:lang w:val="en-US" w:bidi="ar-SA"/>
+        </w:rPr>
+        <w:t>آزمون ها</w:t>
+      </w:r>
+      <w:r>
+        <w:rPr>
+          <w:rFonts w:cs="B Nazanin"/>
+          <w:b/>
+          <w:bCs/>
+          <w:sz w:val="24"/>
+          <w:szCs w:val="24"/>
+          <w:rtl/>
+          <w:lang w:val="en-US" w:bidi="ar-SA"/>
+        </w:rPr>
+        <w:t xml:space="preserve"> (</w:t>
+      </w:r>
+      <w:r>
+        <w:rPr>
+          <w:rFonts w:cs="B Nazanin" w:hint="cs"/>
+          <w:b/>
+          <w:bCs/>
+          <w:sz w:val="24"/>
+          <w:szCs w:val="24"/>
+          <w:rtl/>
+          <w:lang w:val="en-US" w:bidi="ar-SA"/>
+        </w:rPr>
+        <w:t>تاریخ برگزاری، نمرات ثبت شده</w:t>
+      </w:r>
+      <w:r>
+        <w:rPr>
+          <w:rFonts w:cs="B Nazanin"/>
+          <w:b/>
+          <w:bCs/>
+          <w:sz w:val="24"/>
+          <w:szCs w:val="24"/>
+          <w:rtl/>
+          <w:lang w:val="en-US" w:bidi="ar-SA"/>
+        </w:rPr>
+        <w:t>)</w:t>
       </w:r>
     </w:p>
     <w:p>
@@ -2198,7 +2346,7 @@
           <w:bCs/>
           <w:sz w:val="24"/>
           <w:szCs w:val="24"/>
-          <w:lang w:val="en-US"/>
+          <w:lang w:val="en-US" w:bidi="ar-SA"/>
         </w:rPr>
       </w:pPr>
       <w:r>
@@ -2235,14 +2383,14 @@
           <w:rtl/>
           <w:lang w:val="en-US" w:bidi="ar-SA"/>
         </w:rPr>
-        <w:t>تکالیف کلاس</w:t>
+        <w:t>نمرات ترم</w:t>
       </w:r>
     </w:p>
     <w:p>
       <w:pPr>
         <w:numPr>
           <w:ilvl w:val="0"/>
-          <w:numId w:val="15"/>
+          <w:numId w:val="22"/>
         </w:numPr>
         <w:bidi/>
         <w:spacing w:after="160" w:line="278" w:lineRule="auto"/>
@@ -2252,27 +2400,27 @@
           <w:bCs/>
           <w:sz w:val="24"/>
           <w:szCs w:val="24"/>
-          <w:lang w:val="en-US"/>
-        </w:rPr>
-      </w:pPr>
-      <w:r>
-        <w:rPr>
-          <w:rFonts w:cs="B Nazanin"/>
-          <w:b/>
-          <w:bCs/>
-          <w:sz w:val="24"/>
-          <w:szCs w:val="24"/>
-          <w:rtl/>
-          <w:lang w:val="en-US" w:bidi="ar-SA"/>
-        </w:rPr>
-        <w:t>لیست تکالیف به ترتیب تاریخ ایجاد و مهلت ارسال</w:t>
+          <w:lang w:val="en-US" w:bidi="ar-SA"/>
+        </w:rPr>
+      </w:pPr>
+      <w:r>
+        <w:rPr>
+          <w:rFonts w:cs="B Nazanin"/>
+          <w:b/>
+          <w:bCs/>
+          <w:sz w:val="24"/>
+          <w:szCs w:val="24"/>
+          <w:rtl/>
+          <w:lang w:val="en-US" w:bidi="ar-SA"/>
+        </w:rPr>
+        <w:t>مشاهده نمرات آزمون‌ها</w:t>
       </w:r>
     </w:p>
     <w:p>
       <w:pPr>
         <w:numPr>
           <w:ilvl w:val="0"/>
-          <w:numId w:val="15"/>
+          <w:numId w:val="22"/>
         </w:numPr>
         <w:bidi/>
         <w:spacing w:after="160" w:line="278" w:lineRule="auto"/>
@@ -2282,27 +2430,27 @@
           <w:bCs/>
           <w:sz w:val="24"/>
           <w:szCs w:val="24"/>
-          <w:lang w:val="en-US"/>
-        </w:rPr>
-      </w:pPr>
-      <w:r>
-        <w:rPr>
-          <w:rFonts w:cs="B Nazanin"/>
-          <w:b/>
-          <w:bCs/>
-          <w:sz w:val="24"/>
-          <w:szCs w:val="24"/>
-          <w:rtl/>
-          <w:lang w:val="en-US" w:bidi="ar-SA"/>
-        </w:rPr>
-        <w:t>امکان ایجاد تکلیف جدید (عنوان، توضیحات، مهلت ارسال)</w:t>
+          <w:lang w:val="en-US" w:bidi="ar-SA"/>
+        </w:rPr>
+      </w:pPr>
+      <w:r>
+        <w:rPr>
+          <w:rFonts w:cs="B Nazanin"/>
+          <w:b/>
+          <w:bCs/>
+          <w:sz w:val="24"/>
+          <w:szCs w:val="24"/>
+          <w:rtl/>
+          <w:lang w:val="en-US" w:bidi="ar-SA"/>
+        </w:rPr>
+        <w:t>قابلیت اضافه کردن نمره و بازخورد برای هر آزمون</w:t>
       </w:r>
     </w:p>
     <w:p>
       <w:pPr>
         <w:numPr>
           <w:ilvl w:val="0"/>
-          <w:numId w:val="15"/>
+          <w:numId w:val="22"/>
         </w:numPr>
         <w:bidi/>
         <w:spacing w:after="160" w:line="278" w:lineRule="auto"/>
@@ -2312,28 +2460,24 @@
           <w:bCs/>
           <w:sz w:val="24"/>
           <w:szCs w:val="24"/>
-          <w:lang w:val="en-US"/>
-        </w:rPr>
-      </w:pPr>
-      <w:r>
-        <w:rPr>
-          <w:rFonts w:cs="B Nazanin"/>
-          <w:b/>
-          <w:bCs/>
-          <w:sz w:val="24"/>
-          <w:szCs w:val="24"/>
-          <w:rtl/>
-          <w:lang w:val="en-US" w:bidi="ar-SA"/>
-        </w:rPr>
-        <w:t>مشاهده تکالیف ارسال‌شده توسط دانش‌آموزان</w:t>
-      </w:r>
-    </w:p>
-    <w:p>
-      <w:pPr>
-        <w:numPr>
-          <w:ilvl w:val="0"/>
-          <w:numId w:val="15"/>
-        </w:numPr>
+          <w:lang w:val="en-US" w:bidi="ar-SA"/>
+        </w:rPr>
+      </w:pPr>
+      <w:r>
+        <w:rPr>
+          <w:rFonts w:cs="B Nazanin"/>
+          <w:b/>
+          <w:bCs/>
+          <w:sz w:val="24"/>
+          <w:szCs w:val="24"/>
+          <w:rtl/>
+          <w:lang w:val="en-US" w:bidi="ar-SA"/>
+        </w:rPr>
+        <w:t>مشاهده نمرات کلی هر دانش‌آموز و وضعیت آنها</w:t>
+      </w:r>
+    </w:p>
+    <w:p>
+      <w:pPr>
         <w:bidi/>
         <w:spacing w:after="160" w:line="278" w:lineRule="auto"/>
         <w:rPr>
@@ -2342,526 +2486,56 @@
           <w:bCs/>
           <w:sz w:val="24"/>
           <w:szCs w:val="24"/>
-          <w:lang w:val="en-US"/>
-        </w:rPr>
-      </w:pPr>
-      <w:r>
-        <w:rPr>
-          <w:rFonts w:cs="B Nazanin"/>
-          <w:b/>
-          <w:bCs/>
-          <w:sz w:val="24"/>
-          <w:szCs w:val="24"/>
-          <w:rtl/>
-          <w:lang w:val="en-US" w:bidi="ar-SA"/>
-        </w:rPr>
-        <w:t>قابلیت بررسی و نمره‌دهی به تکالیف</w:t>
-      </w:r>
-    </w:p>
-    <w:p>
-      <w:pPr>
-        <w:numPr>
-          <w:ilvl w:val="0"/>
-          <w:numId w:val="15"/>
-        </w:numPr>
+          <w:rtl/>
+          <w:lang w:val="en-US"/>
+        </w:rPr>
+      </w:pPr>
+    </w:p>
+    <w:p>
+      <w:pPr>
         <w:bidi/>
         <w:spacing w:after="160" w:line="278" w:lineRule="auto"/>
         <w:rPr>
           <w:rFonts w:cs="B Nazanin"/>
           <w:b/>
           <w:bCs/>
-          <w:sz w:val="24"/>
-          <w:szCs w:val="24"/>
-          <w:lang w:val="en-US"/>
-        </w:rPr>
-      </w:pPr>
-      <w:r>
-        <w:rPr>
-          <w:rFonts w:cs="B Nazanin"/>
-          <w:b/>
-          <w:bCs/>
-          <w:sz w:val="24"/>
-          <w:szCs w:val="24"/>
-          <w:rtl/>
-          <w:lang w:val="en-US" w:bidi="ar-SA"/>
-        </w:rPr>
-        <w:t>افزودن نظر یا بازخورد برای تکالیف</w:t>
-      </w:r>
-    </w:p>
-    <w:p>
-      <w:pPr>
-        <w:bidi/>
-        <w:spacing w:after="160" w:line="278" w:lineRule="auto"/>
-        <w:rPr>
-          <w:rFonts w:cs="B Nazanin"/>
-          <w:b/>
-          <w:bCs/>
-          <w:sz w:val="24"/>
-          <w:szCs w:val="24"/>
-          <w:lang w:val="en-US"/>
-        </w:rPr>
-      </w:pPr>
-      <w:r>
-        <w:rPr>
-          <w:rFonts w:cs="B Nazanin"/>
-          <w:b/>
-          <w:bCs/>
-          <w:sz w:val="24"/>
-          <w:szCs w:val="24"/>
-          <w:rtl/>
-          <w:lang w:val="en-US"/>
-        </w:rPr>
-        <w:t>۴</w:t>
-      </w:r>
+          <w:sz w:val="28"/>
+          <w:szCs w:val="28"/>
+          <w:rtl/>
+          <w:lang w:val="en-US" w:bidi="ar-SA"/>
+        </w:rPr>
+      </w:pPr>
       <w:r>
         <w:rPr>
           <w:rFonts w:cs="B Nazanin" w:hint="cs"/>
           <w:b/>
           <w:bCs/>
-          <w:sz w:val="24"/>
-          <w:szCs w:val="24"/>
-          <w:rtl/>
-          <w:lang w:val="en-US"/>
-        </w:rPr>
-        <w:t xml:space="preserve">. </w:t>
-      </w:r>
-      <w:r>
-        <w:rPr>
-          <w:rFonts w:cs="B Nazanin"/>
-          <w:b/>
-          <w:bCs/>
-          <w:sz w:val="24"/>
-          <w:szCs w:val="24"/>
-          <w:rtl/>
-          <w:lang w:val="en-US" w:bidi="ar-SA"/>
-        </w:rPr>
-        <w:t>نمرات ترم</w:t>
-      </w:r>
-    </w:p>
-    <w:p>
-      <w:pPr>
-        <w:numPr>
-          <w:ilvl w:val="0"/>
-          <w:numId w:val="16"/>
-        </w:numPr>
-        <w:bidi/>
-        <w:spacing w:after="160" w:line="278" w:lineRule="auto"/>
-        <w:rPr>
-          <w:rFonts w:cs="B Nazanin"/>
-          <w:b/>
-          <w:bCs/>
-          <w:sz w:val="24"/>
-          <w:szCs w:val="24"/>
-          <w:lang w:val="en-US"/>
-        </w:rPr>
-      </w:pPr>
-      <w:r>
-        <w:rPr>
-          <w:rFonts w:cs="B Nazanin"/>
-          <w:b/>
-          <w:bCs/>
-          <w:sz w:val="24"/>
-          <w:szCs w:val="24"/>
-          <w:rtl/>
-          <w:lang w:val="en-US" w:bidi="ar-SA"/>
-        </w:rPr>
-        <w:t>مشاهده نمرات تکالیف و آزمون‌ها</w:t>
-      </w:r>
-    </w:p>
-    <w:p>
-      <w:pPr>
-        <w:numPr>
-          <w:ilvl w:val="0"/>
-          <w:numId w:val="16"/>
-        </w:numPr>
-        <w:bidi/>
-        <w:spacing w:after="160" w:line="278" w:lineRule="auto"/>
-        <w:rPr>
-          <w:rFonts w:cs="B Nazanin"/>
-          <w:b/>
-          <w:bCs/>
-          <w:sz w:val="24"/>
-          <w:szCs w:val="24"/>
-          <w:lang w:val="en-US"/>
-        </w:rPr>
-      </w:pPr>
-      <w:r>
-        <w:rPr>
-          <w:rFonts w:cs="B Nazanin"/>
-          <w:b/>
-          <w:bCs/>
-          <w:sz w:val="24"/>
-          <w:szCs w:val="24"/>
-          <w:rtl/>
-          <w:lang w:val="en-US" w:bidi="ar-SA"/>
-        </w:rPr>
-        <w:t>قابلیت اضافه کردن نمره و بازخورد برای هر تکلیف یا آزمون</w:t>
-      </w:r>
-    </w:p>
-    <w:p>
-      <w:pPr>
-        <w:numPr>
-          <w:ilvl w:val="0"/>
-          <w:numId w:val="16"/>
-        </w:numPr>
-        <w:bidi/>
-        <w:spacing w:after="160" w:line="278" w:lineRule="auto"/>
-        <w:rPr>
-          <w:rFonts w:cs="B Nazanin"/>
-          <w:b/>
-          <w:bCs/>
-          <w:sz w:val="24"/>
-          <w:szCs w:val="24"/>
-          <w:lang w:val="en-US"/>
-        </w:rPr>
-      </w:pPr>
-      <w:r>
-        <w:rPr>
-          <w:rFonts w:cs="B Nazanin"/>
-          <w:b/>
-          <w:bCs/>
-          <w:sz w:val="24"/>
-          <w:szCs w:val="24"/>
-          <w:rtl/>
-          <w:lang w:val="en-US" w:bidi="ar-SA"/>
-        </w:rPr>
-        <w:t>مشاهده نمرات کلی هر دانش‌آموز و وضعیت آنها</w:t>
-      </w:r>
-    </w:p>
-    <w:p>
-      <w:pPr>
-        <w:bidi/>
-        <w:spacing w:after="160" w:line="278" w:lineRule="auto"/>
-        <w:rPr>
-          <w:rFonts w:cs="B Nazanin"/>
-          <w:b/>
-          <w:bCs/>
-          <w:sz w:val="24"/>
-          <w:szCs w:val="24"/>
-          <w:lang w:val="en-US"/>
-        </w:rPr>
-      </w:pPr>
-    </w:p>
-    <w:p>
-      <w:pPr>
-        <w:numPr>
-          <w:ilvl w:val="0"/>
-          <w:numId w:val="4"/>
-        </w:numPr>
-        <w:bidi/>
-        <w:spacing w:after="160" w:line="278" w:lineRule="auto"/>
-        <w:rPr>
-          <w:rFonts w:cs="B Nazanin"/>
-          <w:sz w:val="24"/>
-          <w:szCs w:val="24"/>
-          <w:lang w:val="en-US"/>
-        </w:rPr>
-      </w:pPr>
-      <w:r>
-        <w:rPr>
-          <w:rFonts w:cs="B Nazanin"/>
-          <w:sz w:val="24"/>
-          <w:szCs w:val="24"/>
-          <w:rtl/>
-        </w:rPr>
-        <w:t>اطلاعات کلی کلاس ترم جاری و زمان جلسه بعدی و تکلیف بعدی (در صورت وجود هرکدام)</w:t>
-      </w:r>
-      <w:r>
-        <w:rPr>
-          <w:rFonts w:cs="B Nazanin"/>
-          <w:sz w:val="24"/>
-          <w:szCs w:val="24"/>
-          <w:lang w:val="en-US"/>
-        </w:rPr>
-        <w:t>.</w:t>
-      </w:r>
-    </w:p>
-    <w:p>
-      <w:pPr>
-        <w:numPr>
-          <w:ilvl w:val="0"/>
-          <w:numId w:val="4"/>
-        </w:numPr>
-        <w:bidi/>
-        <w:spacing w:after="160" w:line="278" w:lineRule="auto"/>
-        <w:rPr>
-          <w:rFonts w:cs="B Nazanin"/>
-          <w:sz w:val="24"/>
-          <w:szCs w:val="24"/>
-          <w:lang w:val="en-US"/>
-        </w:rPr>
-      </w:pPr>
-      <w:r>
-        <w:rPr>
-          <w:rFonts w:cs="B Nazanin"/>
-          <w:sz w:val="24"/>
-          <w:szCs w:val="24"/>
-          <w:rtl/>
-        </w:rPr>
-        <w:t>دکمه‌ای برای رفتن به محتوای آموزشی کلاس که شامل کتاب‌ها، فایل‌های</w:t>
-      </w:r>
-      <w:r>
-        <w:rPr>
-          <w:rFonts w:cs="B Nazanin"/>
-          <w:sz w:val="24"/>
-          <w:szCs w:val="24"/>
-          <w:lang w:val="en-US"/>
-        </w:rPr>
-        <w:t xml:space="preserve"> PDF </w:t>
-      </w:r>
-      <w:r>
-        <w:rPr>
-          <w:rFonts w:cs="B Nazanin"/>
-          <w:sz w:val="24"/>
-          <w:szCs w:val="24"/>
-          <w:rtl/>
-        </w:rPr>
-        <w:t xml:space="preserve">و ... است. این محتواها به ترتیب زمان ایجاد لیست می‌شوند و معلم می‌تواند آن‌ها را </w:t>
-      </w:r>
-      <w:r>
-        <w:rPr>
-          <w:rFonts w:cs="B Nazanin"/>
-          <w:b/>
-          <w:bCs/>
-          <w:sz w:val="24"/>
-          <w:szCs w:val="24"/>
-          <w:rtl/>
-        </w:rPr>
-        <w:t>ایجاد، بارگذاری، حذف و مشاهده</w:t>
-      </w:r>
-      <w:r>
-        <w:rPr>
-          <w:rFonts w:cs="B Nazanin"/>
-          <w:sz w:val="24"/>
-          <w:szCs w:val="24"/>
-          <w:rtl/>
-        </w:rPr>
-        <w:t xml:space="preserve"> کند</w:t>
-      </w:r>
-      <w:r>
-        <w:rPr>
-          <w:rFonts w:cs="B Nazanin"/>
-          <w:sz w:val="24"/>
-          <w:szCs w:val="24"/>
-          <w:lang w:val="en-US"/>
-        </w:rPr>
-        <w:t>.</w:t>
-      </w:r>
-    </w:p>
-    <w:p>
-      <w:pPr>
-        <w:numPr>
-          <w:ilvl w:val="0"/>
-          <w:numId w:val="4"/>
-        </w:numPr>
-        <w:bidi/>
-        <w:spacing w:after="160" w:line="278" w:lineRule="auto"/>
-        <w:rPr>
-          <w:rFonts w:cs="B Nazanin"/>
-          <w:sz w:val="24"/>
-          <w:szCs w:val="24"/>
-          <w:lang w:val="en-US"/>
-        </w:rPr>
-      </w:pPr>
-      <w:r>
-        <w:rPr>
-          <w:rFonts w:cs="B Nazanin"/>
-          <w:sz w:val="24"/>
-          <w:szCs w:val="24"/>
-          <w:rtl/>
-        </w:rPr>
-        <w:t>دکمه‌ای با عنوان "اطلاعات کلاس" که کاربر را به صفحه اصلی کلاس هدایت می‌کند که در آن همه اطلاعات کلاس نمایش داده می‌شود</w:t>
-      </w:r>
-      <w:r>
-        <w:rPr>
-          <w:rFonts w:cs="B Nazanin"/>
-          <w:sz w:val="24"/>
-          <w:szCs w:val="24"/>
-          <w:lang w:val="en-US"/>
-        </w:rPr>
-        <w:t>.</w:t>
-      </w:r>
-    </w:p>
-    <w:p>
-      <w:pPr>
-        <w:numPr>
-          <w:ilvl w:val="0"/>
-          <w:numId w:val="4"/>
-        </w:numPr>
-        <w:bidi/>
-        <w:spacing w:after="160" w:line="278" w:lineRule="auto"/>
-        <w:rPr>
-          <w:rFonts w:cs="B Nazanin"/>
-          <w:sz w:val="24"/>
-          <w:szCs w:val="24"/>
-          <w:lang w:val="en-US"/>
-        </w:rPr>
-      </w:pPr>
-      <w:r>
-        <w:rPr>
-          <w:rFonts w:cs="B Nazanin"/>
-          <w:sz w:val="24"/>
-          <w:szCs w:val="24"/>
-          <w:rtl/>
-        </w:rPr>
-        <w:t>دکمه‌ای با عنوان "دانش‌آموزان در کلاس" که کاربر را به صفحه‌ای هدایت می‌کند که لیست دانش‌آموزان کلاس را نمایش می‌دهد</w:t>
-      </w:r>
-      <w:r>
-        <w:rPr>
-          <w:rFonts w:cs="B Nazanin"/>
-          <w:sz w:val="24"/>
-          <w:szCs w:val="24"/>
-          <w:lang w:val="en-US"/>
-        </w:rPr>
-        <w:t>.</w:t>
-      </w:r>
-    </w:p>
-    <w:p>
-      <w:pPr>
-        <w:numPr>
-          <w:ilvl w:val="1"/>
-          <w:numId w:val="4"/>
-        </w:numPr>
-        <w:bidi/>
-        <w:spacing w:after="160" w:line="278" w:lineRule="auto"/>
-        <w:rPr>
-          <w:rFonts w:cs="B Nazanin"/>
-          <w:sz w:val="24"/>
-          <w:szCs w:val="24"/>
-          <w:lang w:val="en-US"/>
-        </w:rPr>
-      </w:pPr>
-      <w:r>
-        <w:rPr>
-          <w:rFonts w:cs="B Nazanin"/>
-          <w:sz w:val="24"/>
-          <w:szCs w:val="24"/>
-          <w:rtl/>
-        </w:rPr>
-        <w:t>با کلیک روی نام هر دانش‌آموز، کاربر به صفحه‌ای هدایت می‌شود که جزئیات بیشتری از آن دانش‌آموز (از جمله نمرات و ...) را نشان می‌دهد</w:t>
-      </w:r>
-      <w:r>
-        <w:rPr>
-          <w:rFonts w:cs="B Nazanin"/>
-          <w:sz w:val="24"/>
-          <w:szCs w:val="24"/>
-          <w:lang w:val="en-US"/>
-        </w:rPr>
-        <w:t>.</w:t>
-      </w:r>
-    </w:p>
-    <w:p>
-      <w:pPr>
-        <w:numPr>
-          <w:ilvl w:val="0"/>
-          <w:numId w:val="4"/>
-        </w:numPr>
-        <w:bidi/>
-        <w:spacing w:after="160" w:line="278" w:lineRule="auto"/>
-        <w:rPr>
-          <w:rFonts w:cs="B Nazanin"/>
-          <w:sz w:val="24"/>
-          <w:szCs w:val="24"/>
-          <w:lang w:val="en-US"/>
-        </w:rPr>
-      </w:pPr>
-      <w:r>
-        <w:rPr>
-          <w:rFonts w:cs="B Nazanin"/>
-          <w:sz w:val="24"/>
-          <w:szCs w:val="24"/>
-          <w:rtl/>
-        </w:rPr>
-        <w:t xml:space="preserve">دکمه‌ای برای رفتن به تکالیف کلاس که شامل لیستی از تکالیف به ترتیب زمان ایجاد است. معلم می‌تواند </w:t>
-      </w:r>
-      <w:r>
-        <w:rPr>
-          <w:rFonts w:cs="B Nazanin"/>
-          <w:b/>
-          <w:bCs/>
-          <w:sz w:val="24"/>
-          <w:szCs w:val="24"/>
-          <w:rtl/>
-        </w:rPr>
-        <w:t>ایجاد، حذف و مشاهده</w:t>
-      </w:r>
-      <w:r>
-        <w:rPr>
-          <w:rFonts w:cs="B Nazanin"/>
-          <w:sz w:val="24"/>
-          <w:szCs w:val="24"/>
-          <w:rtl/>
-        </w:rPr>
-        <w:t xml:space="preserve"> کند</w:t>
-      </w:r>
-      <w:r>
-        <w:rPr>
-          <w:rFonts w:cs="B Nazanin"/>
-          <w:sz w:val="24"/>
-          <w:szCs w:val="24"/>
-          <w:lang w:val="en-US"/>
-        </w:rPr>
-        <w:t>.</w:t>
-      </w:r>
-    </w:p>
-    <w:p>
-      <w:pPr>
-        <w:bidi/>
-        <w:spacing w:after="160" w:line="278" w:lineRule="auto"/>
-        <w:rPr>
-          <w:rFonts w:cs="B Nazanin"/>
-          <w:sz w:val="24"/>
-          <w:szCs w:val="24"/>
-          <w:rtl/>
-          <w:lang w:val="en-US"/>
-        </w:rPr>
-      </w:pPr>
-    </w:p>
-    <w:p>
-      <w:pPr>
-        <w:bidi/>
-        <w:spacing w:after="160" w:line="278" w:lineRule="auto"/>
-        <w:rPr>
-          <w:rFonts w:cs="B Nazanin"/>
-          <w:b/>
-          <w:bCs/>
-          <w:sz w:val="24"/>
-          <w:szCs w:val="24"/>
-          <w:rtl/>
-          <w:lang w:val="en-US" w:bidi="ar-SA"/>
-        </w:rPr>
-      </w:pPr>
+          <w:sz w:val="28"/>
+          <w:szCs w:val="28"/>
+          <w:rtl/>
+          <w:lang w:val="en-US" w:bidi="ar-SA"/>
+        </w:rPr>
+        <w:t xml:space="preserve">داشبورد </w:t>
+      </w:r>
+      <w:r>
+        <w:rPr>
+          <w:rFonts w:cs="B Nazanin"/>
+          <w:b/>
+          <w:bCs/>
+          <w:sz w:val="28"/>
+          <w:szCs w:val="28"/>
+          <w:rtl/>
+          <w:lang w:val="en-US" w:bidi="ar-SA"/>
+        </w:rPr>
+        <w:t>مدیر آموزشگاه</w:t>
+      </w:r>
       <w:r>
         <w:rPr>
           <w:rFonts w:cs="B Nazanin" w:hint="cs"/>
           <w:b/>
           <w:bCs/>
-          <w:sz w:val="24"/>
-          <w:szCs w:val="24"/>
-          <w:rtl/>
-          <w:lang w:val="en-US" w:bidi="ar-SA"/>
-        </w:rPr>
-        <w:t xml:space="preserve">داشبورد </w:t>
-      </w:r>
-      <w:r>
-        <w:rPr>
-          <w:rFonts w:cs="B Nazanin"/>
-          <w:b/>
-          <w:bCs/>
-          <w:sz w:val="24"/>
-          <w:szCs w:val="24"/>
-          <w:rtl/>
-          <w:lang w:val="en-US" w:bidi="ar-SA"/>
-        </w:rPr>
-        <w:t>مدیر آموزشگاه</w:t>
-      </w:r>
-      <w:r>
-        <w:rPr>
-          <w:rFonts w:cs="B Nazanin" w:hint="cs"/>
-          <w:b/>
-          <w:bCs/>
-          <w:sz w:val="24"/>
-          <w:szCs w:val="24"/>
+          <w:sz w:val="28"/>
+          <w:szCs w:val="28"/>
           <w:rtl/>
           <w:lang w:val="en-US" w:bidi="ar-SA"/>
         </w:rPr>
@@ -3150,7 +2824,37 @@
           <w:rtl/>
           <w:lang w:val="en-US" w:bidi="ar-SA"/>
         </w:rPr>
-        <w:t>امکان ایجاد، ویرایش و حذف کلاس</w:t>
+        <w:t>امکان ایجاد، ویرایش و حذف</w:t>
+      </w:r>
+      <w:r>
+        <w:rPr>
+          <w:rFonts w:cs="B Nazanin" w:hint="cs"/>
+          <w:sz w:val="24"/>
+          <w:szCs w:val="24"/>
+          <w:rtl/>
+          <w:lang w:val="en-US" w:bidi="ar-SA"/>
+        </w:rPr>
+        <w:t xml:space="preserve"> ترم ها و</w:t>
+      </w:r>
+      <w:r>
+        <w:rPr>
+          <w:rFonts w:cs="B Nazanin"/>
+          <w:sz w:val="24"/>
+          <w:szCs w:val="24"/>
+          <w:rtl/>
+          <w:lang w:val="en-US" w:bidi="ar-SA"/>
+        </w:rPr>
+        <w:t xml:space="preserve"> کلاس</w:t>
+      </w:r>
+      <w:r>
+        <w:rPr>
+          <w:rFonts w:cs="B Nazanin" w:hint="cs"/>
+          <w:sz w:val="24"/>
+          <w:szCs w:val="24"/>
+          <w:rtl/>
+          <w:lang w:val="en-US" w:bidi="ar-SA"/>
+        </w:rPr>
+        <w:t xml:space="preserve"> ها</w:t>
       </w:r>
     </w:p>
     <w:p>
@@ -3618,6 +3322,18 @@
       </w:r>
       <w:r>
         <w:rPr>
+          <w:rFonts w:cs="B Nazanin" w:hint="cs"/>
+          <w:b/>
+          <w:bCs/>
+          <w:sz w:val="24"/>
+          <w:szCs w:val="24"/>
+          <w:rtl/>
+          <w:lang w:val="en-US" w:bidi="ar-SA"/>
+        </w:rPr>
+        <w:t xml:space="preserve"> (عدم امکان ویرایش)</w:t>
+      </w:r>
+      <w:r>
+        <w:rPr>
           <w:rFonts w:cs="B Nazanin"/>
           <w:b/>
           <w:bCs/>
@@ -3757,6 +3473,10 @@
     </w:p>
     <w:p>
       <w:pPr>
+        <w:numPr>
+          <w:ilvl w:val="1"/>
+          <w:numId w:val="8"/>
+        </w:numPr>
         <w:bidi/>
         <w:spacing w:after="160" w:line="278" w:lineRule="auto"/>
         <w:rPr>
@@ -3766,17 +3486,38 @@
           <w:lang w:val="en-US"/>
         </w:rPr>
       </w:pPr>
+      <w:r>
+        <w:rPr>
+          <w:rFonts w:cs="B Nazanin" w:hint="cs"/>
+          <w:sz w:val="24"/>
+          <w:szCs w:val="24"/>
+          <w:rtl/>
+          <w:lang w:val="en-US" w:bidi="ar-SA"/>
+        </w:rPr>
+        <w:t>مشاهده وضعیت پرداخت شهریه هر دانش آموز</w:t>
+      </w:r>
+      <w:r>
+        <w:rPr>
+          <w:rFonts w:cs="B Nazanin" w:hint="cs"/>
+          <w:sz w:val="24"/>
+          <w:szCs w:val="24"/>
+          <w:rtl/>
+          <w:lang w:val="en-US" w:bidi="ar-SA"/>
+        </w:rPr>
+        <w:t xml:space="preserve"> (پرداختی و باقیمانده)</w:t>
+      </w:r>
     </w:p>
     <w:p>
       <w:pPr>
         <w:bidi/>
         <w:spacing w:after="160" w:line="278" w:lineRule="auto"/>
         <w:rPr>
-          <w:rFonts w:cs="B Nazanin"/>
-          <w:b/>
-          <w:bCs/>
-          <w:sz w:val="24"/>
-          <w:szCs w:val="24"/>
+          <w:rFonts w:cs="B Nazanin" w:hint="cs"/>
+          <w:b/>
+          <w:bCs/>
+          <w:sz w:val="24"/>
+          <w:szCs w:val="24"/>
+          <w:rtl/>
           <w:lang w:val="en-US"/>
         </w:rPr>
       </w:pPr>
@@ -3814,7 +3555,19 @@
           <w:rtl/>
           <w:lang w:val="en-US" w:bidi="ar-SA"/>
         </w:rPr>
-        <w:t>مشاهده داشبورد معلمان</w:t>
+        <w:t>مشاهده داشبورد معلما</w:t>
+      </w:r>
+      <w:r>
+        <w:rPr>
+          <w:rFonts w:cs="B Nazanin" w:hint="cs"/>
+          <w:b/>
+          <w:bCs/>
+          <w:sz w:val="24"/>
+          <w:szCs w:val="24"/>
+          <w:rtl/>
+          <w:lang w:val="en-US" w:bidi="ar-SA"/>
+        </w:rPr>
+        <w:t>ن (عدم امکان ویرایش)</w:t>
       </w:r>
       <w:r>
         <w:rPr>
@@ -4034,175 +3787,8 @@
           <w:rtl/>
           <w:lang w:val="en-US"/>
         </w:rPr>
-        <w:t>6.</w:t>
-      </w:r>
-      <w:r>
-        <w:rPr>
-          <w:rFonts w:cs="B Nazanin"/>
-          <w:b/>
-          <w:bCs/>
-          <w:sz w:val="24"/>
-          <w:szCs w:val="24"/>
-          <w:lang w:val="en-US"/>
-        </w:rPr>
-        <w:t xml:space="preserve"> </w:t>
-      </w:r>
-      <w:r>
-        <w:rPr>
-          <w:rFonts w:cs="B Nazanin"/>
-          <w:b/>
-          <w:bCs/>
-          <w:sz w:val="24"/>
-          <w:szCs w:val="24"/>
-          <w:rtl/>
-          <w:lang w:val="en-US" w:bidi="ar-SA"/>
-        </w:rPr>
-        <w:t>تکالیف کلاس‌ها</w:t>
-      </w:r>
-    </w:p>
-    <w:p>
-      <w:pPr>
-        <w:numPr>
-          <w:ilvl w:val="0"/>
-          <w:numId w:val="12"/>
-        </w:numPr>
-        <w:bidi/>
-        <w:spacing w:after="160" w:line="278" w:lineRule="auto"/>
-        <w:rPr>
-          <w:rFonts w:cs="B Nazanin"/>
-          <w:sz w:val="24"/>
-          <w:szCs w:val="24"/>
-          <w:lang w:val="en-US"/>
-        </w:rPr>
-      </w:pPr>
-      <w:r>
-        <w:rPr>
-          <w:rFonts w:cs="B Nazanin"/>
-          <w:sz w:val="24"/>
-          <w:szCs w:val="24"/>
-          <w:rtl/>
-          <w:lang w:val="en-US" w:bidi="ar-SA"/>
-        </w:rPr>
-        <w:t>مشاهده لیست تکالیف برای هر کلاس</w:t>
-      </w:r>
-    </w:p>
-    <w:p>
-      <w:pPr>
-        <w:numPr>
-          <w:ilvl w:val="0"/>
-          <w:numId w:val="12"/>
-        </w:numPr>
-        <w:bidi/>
-        <w:spacing w:after="160" w:line="278" w:lineRule="auto"/>
-        <w:rPr>
-          <w:rFonts w:cs="B Nazanin"/>
-          <w:sz w:val="24"/>
-          <w:szCs w:val="24"/>
-          <w:lang w:val="en-US"/>
-        </w:rPr>
-      </w:pPr>
-      <w:r>
-        <w:rPr>
-          <w:rFonts w:cs="B Nazanin"/>
-          <w:sz w:val="24"/>
-          <w:szCs w:val="24"/>
-          <w:rtl/>
-          <w:lang w:val="en-US" w:bidi="ar-SA"/>
-        </w:rPr>
-        <w:t>قابلیت بررسی و نمره‌دهی به تکالیف (در صورت نیاز)</w:t>
-      </w:r>
-    </w:p>
-    <w:p>
-      <w:pPr>
-        <w:numPr>
-          <w:ilvl w:val="0"/>
-          <w:numId w:val="12"/>
-        </w:numPr>
-        <w:bidi/>
-        <w:spacing w:after="160" w:line="278" w:lineRule="auto"/>
-        <w:rPr>
-          <w:rFonts w:cs="B Nazanin"/>
-          <w:sz w:val="24"/>
-          <w:szCs w:val="24"/>
-          <w:lang w:val="en-US"/>
-        </w:rPr>
-      </w:pPr>
-      <w:r>
-        <w:rPr>
-          <w:rFonts w:cs="B Nazanin"/>
-          <w:sz w:val="24"/>
-          <w:szCs w:val="24"/>
-          <w:rtl/>
-          <w:lang w:val="en-US" w:bidi="ar-SA"/>
-        </w:rPr>
-        <w:t>مشاهده وضعیت ارسال تکالیف توسط دانش‌آموزان</w:t>
-      </w:r>
-    </w:p>
-    <w:p>
-      <w:pPr>
-        <w:numPr>
-          <w:ilvl w:val="0"/>
-          <w:numId w:val="12"/>
-        </w:numPr>
-        <w:bidi/>
-        <w:spacing w:after="160" w:line="278" w:lineRule="auto"/>
-        <w:rPr>
-          <w:rFonts w:cs="B Nazanin"/>
-          <w:sz w:val="24"/>
-          <w:szCs w:val="24"/>
-          <w:lang w:val="en-US"/>
-        </w:rPr>
-      </w:pPr>
-      <w:r>
-        <w:rPr>
-          <w:rFonts w:cs="B Nazanin"/>
-          <w:sz w:val="24"/>
-          <w:szCs w:val="24"/>
-          <w:rtl/>
-          <w:lang w:val="en-US" w:bidi="ar-SA"/>
-        </w:rPr>
-        <w:t>ایجاد تکلیف جدید برای کلاس‌ها</w:t>
-      </w:r>
-    </w:p>
-    <w:p>
-      <w:pPr>
-        <w:numPr>
-          <w:ilvl w:val="0"/>
-          <w:numId w:val="12"/>
-        </w:numPr>
-        <w:bidi/>
-        <w:spacing w:after="160" w:line="278" w:lineRule="auto"/>
-        <w:rPr>
-          <w:rFonts w:cs="B Nazanin"/>
-          <w:sz w:val="24"/>
-          <w:szCs w:val="24"/>
-          <w:lang w:val="en-US"/>
-        </w:rPr>
-      </w:pPr>
-      <w:r>
-        <w:rPr>
-          <w:rFonts w:cs="B Nazanin"/>
-          <w:sz w:val="24"/>
-          <w:szCs w:val="24"/>
-          <w:rtl/>
-          <w:lang w:val="en-US" w:bidi="ar-SA"/>
-        </w:rPr>
-        <w:t>مدیریت مهلت ارسال تکالیف و تاریخ‌ها</w:t>
-      </w:r>
-    </w:p>
-    <w:p>
-      <w:pPr>
-        <w:bidi/>
-        <w:spacing w:after="160" w:line="278" w:lineRule="auto"/>
-        <w:rPr>
-          <w:rFonts w:cs="B Nazanin"/>
-          <w:b/>
-          <w:bCs/>
-          <w:sz w:val="24"/>
-          <w:szCs w:val="24"/>
-          <w:lang w:val="en-US"/>
-        </w:rPr>
-      </w:pPr>
+        <w:t>6</w:t>
+      </w:r>
       <w:r>
         <w:rPr>
           <w:rFonts w:cs="B Nazanin" w:hint="cs"/>
@@ -4213,7 +3799,7 @@
           <w:rtl/>
           <w:lang w:val="en-US"/>
         </w:rPr>
-        <w:t xml:space="preserve">7. </w:t>
+        <w:t xml:space="preserve">. </w:t>
       </w:r>
       <w:r>
         <w:rPr>
@@ -4340,7 +3926,19 @@
           <w:rtl/>
           <w:lang w:val="en-US"/>
         </w:rPr>
-        <w:t xml:space="preserve">8. </w:t>
+        <w:t>7</w:t>
+      </w:r>
+      <w:r>
+        <w:rPr>
+          <w:rFonts w:cs="B Nazanin" w:hint="cs"/>
+          <w:b/>
+          <w:bCs/>
+          <w:sz w:val="24"/>
+          <w:szCs w:val="24"/>
+          <w:rtl/>
+          <w:lang w:val="en-US"/>
+        </w:rPr>
+        <w:t xml:space="preserve">. </w:t>
       </w:r>
       <w:r>
         <w:rPr>
@@ -4462,6 +4060,42 @@
           <w:lang w:val="en-US" w:bidi="ar-SA"/>
         </w:rPr>
         <w:t>ترم‌ها (شروع و پایان ترم‌ها)</w:t>
+      </w:r>
+    </w:p>
+    <w:p>
+      <w:pPr>
+        <w:numPr>
+          <w:ilvl w:val="0"/>
+          <w:numId w:val="11"/>
+        </w:numPr>
+        <w:bidi/>
+        <w:spacing w:after="160" w:line="278" w:lineRule="auto"/>
+        <w:rPr>
+          <w:rFonts w:cs="B Nazanin"/>
+          <w:sz w:val="24"/>
+          <w:szCs w:val="24"/>
+          <w:lang w:val="en-US"/>
+        </w:rPr>
+      </w:pPr>
+      <w:r>
+        <w:rPr>
+          <w:rFonts w:cs="B Nazanin" w:hint="cs"/>
+          <w:sz w:val="24"/>
+          <w:szCs w:val="24"/>
+          <w:rtl/>
+          <w:lang w:val="en-US" w:bidi="ar-SA"/>
+        </w:rPr>
+        <w:t>ایجاد صفحه مقالات، اخبار و رویداد های آموزشگاه و ایجاد، مدیریت و ویرایش محتوای مدنظر برای انتشار (</w:t>
+      </w:r>
+      <w:r>
+        <w:rPr>
+          <w:rFonts w:cs="B Nazanin" w:hint="cs"/>
+          <w:sz w:val="24"/>
+          <w:szCs w:val="24"/>
+          <w:rtl/>
+          <w:lang w:val="en-US" w:bidi="ar-SA"/>
+        </w:rPr>
+        <w:t>قابل مشاهده برای اعضای مجموعه و افراد غیر عضو بدون امکان ویرایش)</w:t>
       </w:r>
     </w:p>
     <w:p>
@@ -6891,6 +6525,155 @@
     </w:lvl>
   </w:abstractNum>
   <w:abstractNum w:abstractNumId="10" w15:restartNumberingAfterBreak="0">
+    <w:nsid w:val="456911BC"/>
+    <w:multiLevelType w:val="multilevel"/>
+    <w:tmpl w:val="2B5AA86A"/>
+    <w:lvl w:ilvl="0">
+      <w:start w:val="1"/>
+      <w:numFmt w:val="bullet"/>
+      <w:lvlText w:val=""/>
+      <w:lvlJc w:val="left"/>
+      <w:pPr>
+        <w:tabs>
+          <w:tab w:val="num" w:pos="720"/>
+        </w:tabs>
+        <w:ind w:left="720" w:hanging="360"/>
+      </w:pPr>
+      <w:rPr>
+        <w:rFonts w:ascii="Symbol" w:hAnsi="Symbol" w:hint="default"/>
+        <w:sz w:val="20"/>
+      </w:rPr>
+    </w:lvl>
+    <w:lvl w:ilvl="1" w:tentative="1">
+      <w:start w:val="1"/>
+      <w:numFmt w:val="bullet"/>
+      <w:lvlText w:val="o"/>
+      <w:lvlJc w:val="left"/>
+      <w:pPr>
+        <w:tabs>
+          <w:tab w:val="num" w:pos="1440"/>
+        </w:tabs>
+        <w:ind w:left="1440" w:hanging="360"/>
+      </w:pPr>
+      <w:rPr>
+        <w:rFonts w:ascii="Courier New" w:hAnsi="Courier New" w:hint="default"/>
+        <w:sz w:val="20"/>
+      </w:rPr>
+    </w:lvl>
+    <w:lvl w:ilvl="2" w:tentative="1">
+      <w:start w:val="1"/>
+      <w:numFmt w:val="bullet"/>
+      <w:lvlText w:val=""/>
+      <w:lvlJc w:val="left"/>
+      <w:pPr>
+        <w:tabs>
+          <w:tab w:val="num" w:pos="2160"/>
+        </w:tabs>
+        <w:ind w:left="2160" w:hanging="360"/>
+      </w:pPr>
+      <w:rPr>
+        <w:rFonts w:ascii="Wingdings" w:hAnsi="Wingdings" w:hint="default"/>
+        <w:sz w:val="20"/>
+      </w:rPr>
+    </w:lvl>
+    <w:lvl w:ilvl="3" w:tentative="1">
+      <w:start w:val="1"/>
+      <w:numFmt w:val="bullet"/>
+      <w:lvlText w:val=""/>
+      <w:lvlJc w:val="left"/>
+      <w:pPr>
+        <w:tabs>
+          <w:tab w:val="num" w:pos="2880"/>
+        </w:tabs>
+        <w:ind w:left="2880" w:hanging="360"/>
+      </w:pPr>
+      <w:rPr>
+        <w:rFonts w:ascii="Wingdings" w:hAnsi="Wingdings" w:hint="default"/>
+        <w:sz w:val="20"/>
+      </w:rPr>
+    </w:lvl>
+    <w:lvl w:ilvl="4" w:tentative="1">
+      <w:start w:val="1"/>
+      <w:numFmt w:val="bullet"/>
+      <w:lvlText w:val=""/>
+      <w:lvlJc w:val="left"/>
+      <w:pPr>
+        <w:tabs>
+          <w:tab w:val="num" w:pos="3600"/>
+        </w:tabs>
+        <w:ind w:left="3600" w:hanging="360"/>
+      </w:pPr>
+      <w:rPr>
+        <w:rFonts w:ascii="Wingdings" w:hAnsi="Wingdings" w:hint="default"/>
+        <w:sz w:val="20"/>
+      </w:rPr>
+    </w:lvl>
+    <w:lvl w:ilvl="5" w:tentative="1">
+      <w:start w:val="1"/>
+      <w:numFmt w:val="bullet"/>
+      <w:lvlText w:val=""/>
+      <w:lvlJc w:val="left"/>
+      <w:pPr>
+        <w:tabs>
+          <w:tab w:val="num" w:pos="4320"/>
+        </w:tabs>
+        <w:ind w:left="4320" w:hanging="360"/>
+      </w:pPr>
+      <w:rPr>
+        <w:rFonts w:ascii="Wingdings" w:hAnsi="Wingdings" w:hint="default"/>
+        <w:sz w:val="20"/>
+      </w:rPr>
+    </w:lvl>
+    <w:lvl w:ilvl="6" w:tentative="1">
+      <w:start w:val="1"/>
+      <w:numFmt w:val="bullet"/>
+      <w:lvlText w:val=""/>
+      <w:lvlJc w:val="left"/>
+      <w:pPr>
+        <w:tabs>
+          <w:tab w:val="num" w:pos="5040"/>
+        </w:tabs>
+        <w:ind w:left="5040" w:hanging="360"/>
+      </w:pPr>
+      <w:rPr>
+        <w:rFonts w:ascii="Wingdings" w:hAnsi="Wingdings" w:hint="default"/>
+        <w:sz w:val="20"/>
+      </w:rPr>
+    </w:lvl>
+    <w:lvl w:ilvl="7" w:tentative="1">
+      <w:start w:val="1"/>
+      <w:numFmt w:val="bullet"/>
+      <w:lvlText w:val=""/>
+      <w:lvlJc w:val="left"/>
+      <w:pPr>
+        <w:tabs>
+          <w:tab w:val="num" w:pos="5760"/>
+        </w:tabs>
+        <w:ind w:left="5760" w:hanging="360"/>
+      </w:pPr>
+      <w:rPr>
+        <w:rFonts w:ascii="Wingdings" w:hAnsi="Wingdings" w:hint="default"/>
+        <w:sz w:val="20"/>
+      </w:rPr>
+    </w:lvl>
+    <w:lvl w:ilvl="8" w:tentative="1">
+      <w:start w:val="1"/>
+      <w:numFmt w:val="bullet"/>
+      <w:lvlText w:val=""/>
+      <w:lvlJc w:val="left"/>
+      <w:pPr>
+        <w:tabs>
+          <w:tab w:val="num" w:pos="6480"/>
+        </w:tabs>
+        <w:ind w:left="6480" w:hanging="360"/>
+      </w:pPr>
+      <w:rPr>
+        <w:rFonts w:ascii="Wingdings" w:hAnsi="Wingdings" w:hint="default"/>
+        <w:sz w:val="20"/>
+      </w:rPr>
+    </w:lvl>
+  </w:abstractNum>
+  <w:abstractNum w:abstractNumId="11" w15:restartNumberingAfterBreak="0">
     <w:nsid w:val="46403899"/>
     <w:multiLevelType w:val="multilevel"/>
     <w:tmpl w:val="FB84BBDC"/>
@@ -7039,7 +6822,7 @@
       </w:rPr>
     </w:lvl>
   </w:abstractNum>
-  <w:abstractNum w:abstractNumId="11" w15:restartNumberingAfterBreak="0">
+  <w:abstractNum w:abstractNumId="12" w15:restartNumberingAfterBreak="0">
     <w:nsid w:val="49602B56"/>
     <w:multiLevelType w:val="hybridMultilevel"/>
     <w:tmpl w:val="0882C6C6"/>
@@ -7128,7 +6911,7 @@
       </w:pPr>
     </w:lvl>
   </w:abstractNum>
-  <w:abstractNum w:abstractNumId="12" w15:restartNumberingAfterBreak="0">
+  <w:abstractNum w:abstractNumId="13" w15:restartNumberingAfterBreak="0">
     <w:nsid w:val="4DA75305"/>
     <w:multiLevelType w:val="multilevel"/>
     <w:tmpl w:val="7A62A4E2"/>
@@ -7277,7 +7060,7 @@
       </w:rPr>
     </w:lvl>
   </w:abstractNum>
-  <w:abstractNum w:abstractNumId="13" w15:restartNumberingAfterBreak="0">
+  <w:abstractNum w:abstractNumId="14" w15:restartNumberingAfterBreak="0">
     <w:nsid w:val="58045D64"/>
     <w:multiLevelType w:val="multilevel"/>
     <w:tmpl w:val="180C0C62"/>
@@ -7426,7 +7209,7 @@
       </w:rPr>
     </w:lvl>
   </w:abstractNum>
-  <w:abstractNum w:abstractNumId="14" w15:restartNumberingAfterBreak="0">
+  <w:abstractNum w:abstractNumId="15" w15:restartNumberingAfterBreak="0">
     <w:nsid w:val="5ABE61D1"/>
     <w:multiLevelType w:val="multilevel"/>
     <w:tmpl w:val="B204D7C4"/>
@@ -7575,7 +7358,7 @@
       </w:rPr>
     </w:lvl>
   </w:abstractNum>
-  <w:abstractNum w:abstractNumId="15" w15:restartNumberingAfterBreak="0">
+  <w:abstractNum w:abstractNumId="16" w15:restartNumberingAfterBreak="0">
     <w:nsid w:val="60C81BF3"/>
     <w:multiLevelType w:val="multilevel"/>
     <w:tmpl w:val="019ACFF2"/>
@@ -7724,7 +7507,7 @@
       </w:rPr>
     </w:lvl>
   </w:abstractNum>
-  <w:abstractNum w:abstractNumId="16" w15:restartNumberingAfterBreak="0">
+  <w:abstractNum w:abstractNumId="17" w15:restartNumberingAfterBreak="0">
     <w:nsid w:val="61827D43"/>
     <w:multiLevelType w:val="multilevel"/>
     <w:tmpl w:val="7012DB1C"/>
@@ -7873,7 +7656,156 @@
       </w:rPr>
     </w:lvl>
   </w:abstractNum>
-  <w:abstractNum w:abstractNumId="17" w15:restartNumberingAfterBreak="0">
+  <w:abstractNum w:abstractNumId="18" w15:restartNumberingAfterBreak="0">
+    <w:nsid w:val="6C152379"/>
+    <w:multiLevelType w:val="multilevel"/>
+    <w:tmpl w:val="1564E54A"/>
+    <w:lvl w:ilvl="0">
+      <w:start w:val="1"/>
+      <w:numFmt w:val="bullet"/>
+      <w:lvlText w:val=""/>
+      <w:lvlJc w:val="left"/>
+      <w:pPr>
+        <w:tabs>
+          <w:tab w:val="num" w:pos="720"/>
+        </w:tabs>
+        <w:ind w:left="720" w:hanging="360"/>
+      </w:pPr>
+      <w:rPr>
+        <w:rFonts w:ascii="Symbol" w:hAnsi="Symbol" w:hint="default"/>
+        <w:sz w:val="20"/>
+      </w:rPr>
+    </w:lvl>
+    <w:lvl w:ilvl="1" w:tentative="1">
+      <w:start w:val="1"/>
+      <w:numFmt w:val="bullet"/>
+      <w:lvlText w:val="o"/>
+      <w:lvlJc w:val="left"/>
+      <w:pPr>
+        <w:tabs>
+          <w:tab w:val="num" w:pos="1440"/>
+        </w:tabs>
+        <w:ind w:left="1440" w:hanging="360"/>
+      </w:pPr>
+      <w:rPr>
+        <w:rFonts w:ascii="Courier New" w:hAnsi="Courier New" w:hint="default"/>
+        <w:sz w:val="20"/>
+      </w:rPr>
+    </w:lvl>
+    <w:lvl w:ilvl="2" w:tentative="1">
+      <w:start w:val="1"/>
+      <w:numFmt w:val="bullet"/>
+      <w:lvlText w:val=""/>
+      <w:lvlJc w:val="left"/>
+      <w:pPr>
+        <w:tabs>
+          <w:tab w:val="num" w:pos="2160"/>
+        </w:tabs>
+        <w:ind w:left="2160" w:hanging="360"/>
+      </w:pPr>
+      <w:rPr>
+        <w:rFonts w:ascii="Wingdings" w:hAnsi="Wingdings" w:hint="default"/>
+        <w:sz w:val="20"/>
+      </w:rPr>
+    </w:lvl>
+    <w:lvl w:ilvl="3" w:tentative="1">
+      <w:start w:val="1"/>
+      <w:numFmt w:val="bullet"/>
+      <w:lvlText w:val=""/>
+      <w:lvlJc w:val="left"/>
+      <w:pPr>
+        <w:tabs>
+          <w:tab w:val="num" w:pos="2880"/>
+        </w:tabs>
+        <w:ind w:left="2880" w:hanging="360"/>
+      </w:pPr>
+      <w:rPr>
+        <w:rFonts w:ascii="Wingdings" w:hAnsi="Wingdings" w:hint="default"/>
+        <w:sz w:val="20"/>
+      </w:rPr>
+    </w:lvl>
+    <w:lvl w:ilvl="4" w:tentative="1">
+      <w:start w:val="1"/>
+      <w:numFmt w:val="bullet"/>
+      <w:lvlText w:val=""/>
+      <w:lvlJc w:val="left"/>
+      <w:pPr>
+        <w:tabs>
+          <w:tab w:val="num" w:pos="3600"/>
+        </w:tabs>
+        <w:ind w:left="3600" w:hanging="360"/>
+      </w:pPr>
+      <w:rPr>
+        <w:rFonts w:ascii="Wingdings" w:hAnsi="Wingdings" w:hint="default"/>
+        <w:sz w:val="20"/>
+      </w:rPr>
+    </w:lvl>
+    <w:lvl w:ilvl="5" w:tentative="1">
+      <w:start w:val="1"/>
+      <w:numFmt w:val="bullet"/>
+      <w:lvlText w:val=""/>
+      <w:lvlJc w:val="left"/>
+      <w:pPr>
+        <w:tabs>
+          <w:tab w:val="num" w:pos="4320"/>
+        </w:tabs>
+        <w:ind w:left="4320" w:hanging="360"/>
+      </w:pPr>
+      <w:rPr>
+        <w:rFonts w:ascii="Wingdings" w:hAnsi="Wingdings" w:hint="default"/>
+        <w:sz w:val="20"/>
+      </w:rPr>
+    </w:lvl>
+    <w:lvl w:ilvl="6" w:tentative="1">
+      <w:start w:val="1"/>
+      <w:numFmt w:val="bullet"/>
+      <w:lvlText w:val=""/>
+      <w:lvlJc w:val="left"/>
+      <w:pPr>
+        <w:tabs>
+          <w:tab w:val="num" w:pos="5040"/>
+        </w:tabs>
+        <w:ind w:left="5040" w:hanging="360"/>
+      </w:pPr>
+      <w:rPr>
+        <w:rFonts w:ascii="Wingdings" w:hAnsi="Wingdings" w:hint="default"/>
+        <w:sz w:val="20"/>
+      </w:rPr>
+    </w:lvl>
+    <w:lvl w:ilvl="7" w:tentative="1">
+      <w:start w:val="1"/>
+      <w:numFmt w:val="bullet"/>
+      <w:lvlText w:val=""/>
+      <w:lvlJc w:val="left"/>
+      <w:pPr>
+        <w:tabs>
+          <w:tab w:val="num" w:pos="5760"/>
+        </w:tabs>
+        <w:ind w:left="5760" w:hanging="360"/>
+      </w:pPr>
+      <w:rPr>
+        <w:rFonts w:ascii="Wingdings" w:hAnsi="Wingdings" w:hint="default"/>
+        <w:sz w:val="20"/>
+      </w:rPr>
+    </w:lvl>
+    <w:lvl w:ilvl="8" w:tentative="1">
+      <w:start w:val="1"/>
+      <w:numFmt w:val="bullet"/>
+      <w:lvlText w:val=""/>
+      <w:lvlJc w:val="left"/>
+      <w:pPr>
+        <w:tabs>
+          <w:tab w:val="num" w:pos="6480"/>
+        </w:tabs>
+        <w:ind w:left="6480" w:hanging="360"/>
+      </w:pPr>
+      <w:rPr>
+        <w:rFonts w:ascii="Wingdings" w:hAnsi="Wingdings" w:hint="default"/>
+        <w:sz w:val="20"/>
+      </w:rPr>
+    </w:lvl>
+  </w:abstractNum>
+  <w:abstractNum w:abstractNumId="19" w15:restartNumberingAfterBreak="0">
     <w:nsid w:val="71F759C1"/>
     <w:multiLevelType w:val="multilevel"/>
     <w:tmpl w:val="31A4BE90"/>
@@ -8022,7 +7954,156 @@
       </w:rPr>
     </w:lvl>
   </w:abstractNum>
-  <w:abstractNum w:abstractNumId="18" w15:restartNumberingAfterBreak="0">
+  <w:abstractNum w:abstractNumId="20" w15:restartNumberingAfterBreak="0">
+    <w:nsid w:val="73CE7DDC"/>
+    <w:multiLevelType w:val="multilevel"/>
+    <w:tmpl w:val="6F34A04C"/>
+    <w:lvl w:ilvl="0">
+      <w:start w:val="1"/>
+      <w:numFmt w:val="bullet"/>
+      <w:lvlText w:val=""/>
+      <w:lvlJc w:val="left"/>
+      <w:pPr>
+        <w:tabs>
+          <w:tab w:val="num" w:pos="720"/>
+        </w:tabs>
+        <w:ind w:left="720" w:hanging="360"/>
+      </w:pPr>
+      <w:rPr>
+        <w:rFonts w:ascii="Symbol" w:hAnsi="Symbol" w:hint="default"/>
+        <w:sz w:val="20"/>
+      </w:rPr>
+    </w:lvl>
+    <w:lvl w:ilvl="1" w:tentative="1">
+      <w:start w:val="1"/>
+      <w:numFmt w:val="bullet"/>
+      <w:lvlText w:val="o"/>
+      <w:lvlJc w:val="left"/>
+      <w:pPr>
+        <w:tabs>
+          <w:tab w:val="num" w:pos="1440"/>
+        </w:tabs>
+        <w:ind w:left="1440" w:hanging="360"/>
+      </w:pPr>
+      <w:rPr>
+        <w:rFonts w:ascii="Courier New" w:hAnsi="Courier New" w:hint="default"/>
+        <w:sz w:val="20"/>
+      </w:rPr>
+    </w:lvl>
+    <w:lvl w:ilvl="2" w:tentative="1">
+      <w:start w:val="1"/>
+      <w:numFmt w:val="bullet"/>
+      <w:lvlText w:val=""/>
+      <w:lvlJc w:val="left"/>
+      <w:pPr>
+        <w:tabs>
+          <w:tab w:val="num" w:pos="2160"/>
+        </w:tabs>
+        <w:ind w:left="2160" w:hanging="360"/>
+      </w:pPr>
+      <w:rPr>
+        <w:rFonts w:ascii="Wingdings" w:hAnsi="Wingdings" w:hint="default"/>
+        <w:sz w:val="20"/>
+      </w:rPr>
+    </w:lvl>
+    <w:lvl w:ilvl="3" w:tentative="1">
+      <w:start w:val="1"/>
+      <w:numFmt w:val="bullet"/>
+      <w:lvlText w:val=""/>
+      <w:lvlJc w:val="left"/>
+      <w:pPr>
+        <w:tabs>
+          <w:tab w:val="num" w:pos="2880"/>
+        </w:tabs>
+        <w:ind w:left="2880" w:hanging="360"/>
+      </w:pPr>
+      <w:rPr>
+        <w:rFonts w:ascii="Wingdings" w:hAnsi="Wingdings" w:hint="default"/>
+        <w:sz w:val="20"/>
+      </w:rPr>
+    </w:lvl>
+    <w:lvl w:ilvl="4" w:tentative="1">
+      <w:start w:val="1"/>
+      <w:numFmt w:val="bullet"/>
+      <w:lvlText w:val=""/>
+      <w:lvlJc w:val="left"/>
+      <w:pPr>
+        <w:tabs>
+          <w:tab w:val="num" w:pos="3600"/>
+        </w:tabs>
+        <w:ind w:left="3600" w:hanging="360"/>
+      </w:pPr>
+      <w:rPr>
+        <w:rFonts w:ascii="Wingdings" w:hAnsi="Wingdings" w:hint="default"/>
+        <w:sz w:val="20"/>
+      </w:rPr>
+    </w:lvl>
+    <w:lvl w:ilvl="5" w:tentative="1">
+      <w:start w:val="1"/>
+      <w:numFmt w:val="bullet"/>
+      <w:lvlText w:val=""/>
+      <w:lvlJc w:val="left"/>
+      <w:pPr>
+        <w:tabs>
+          <w:tab w:val="num" w:pos="4320"/>
+        </w:tabs>
+        <w:ind w:left="4320" w:hanging="360"/>
+      </w:pPr>
+      <w:rPr>
+        <w:rFonts w:ascii="Wingdings" w:hAnsi="Wingdings" w:hint="default"/>
+        <w:sz w:val="20"/>
+      </w:rPr>
+    </w:lvl>
+    <w:lvl w:ilvl="6" w:tentative="1">
+      <w:start w:val="1"/>
+      <w:numFmt w:val="bullet"/>
+      <w:lvlText w:val=""/>
+      <w:lvlJc w:val="left"/>
+      <w:pPr>
+        <w:tabs>
+          <w:tab w:val="num" w:pos="5040"/>
+        </w:tabs>
+        <w:ind w:left="5040" w:hanging="360"/>
+      </w:pPr>
+      <w:rPr>
+        <w:rFonts w:ascii="Wingdings" w:hAnsi="Wingdings" w:hint="default"/>
+        <w:sz w:val="20"/>
+      </w:rPr>
+    </w:lvl>
+    <w:lvl w:ilvl="7" w:tentative="1">
+      <w:start w:val="1"/>
+      <w:numFmt w:val="bullet"/>
+      <w:lvlText w:val=""/>
+      <w:lvlJc w:val="left"/>
+      <w:pPr>
+        <w:tabs>
+          <w:tab w:val="num" w:pos="5760"/>
+        </w:tabs>
+        <w:ind w:left="5760" w:hanging="360"/>
+      </w:pPr>
+      <w:rPr>
+        <w:rFonts w:ascii="Wingdings" w:hAnsi="Wingdings" w:hint="default"/>
+        <w:sz w:val="20"/>
+      </w:rPr>
+    </w:lvl>
+    <w:lvl w:ilvl="8" w:tentative="1">
+      <w:start w:val="1"/>
+      <w:numFmt w:val="bullet"/>
+      <w:lvlText w:val=""/>
+      <w:lvlJc w:val="left"/>
+      <w:pPr>
+        <w:tabs>
+          <w:tab w:val="num" w:pos="6480"/>
+        </w:tabs>
+        <w:ind w:left="6480" w:hanging="360"/>
+      </w:pPr>
+      <w:rPr>
+        <w:rFonts w:ascii="Wingdings" w:hAnsi="Wingdings" w:hint="default"/>
+        <w:sz w:val="20"/>
+      </w:rPr>
+    </w:lvl>
+  </w:abstractNum>
+  <w:abstractNum w:abstractNumId="21" w15:restartNumberingAfterBreak="0">
     <w:nsid w:val="751D1DFC"/>
     <w:multiLevelType w:val="multilevel"/>
     <w:tmpl w:val="27BE0BDA"/>
@@ -8171,7 +8252,7 @@
       </w:rPr>
     </w:lvl>
   </w:abstractNum>
-  <w:abstractNum w:abstractNumId="19" w15:restartNumberingAfterBreak="0">
+  <w:abstractNum w:abstractNumId="22" w15:restartNumberingAfterBreak="0">
     <w:nsid w:val="7A99171F"/>
     <w:multiLevelType w:val="multilevel"/>
     <w:tmpl w:val="4D10B718"/>
@@ -8321,13 +8402,13 @@
     </w:lvl>
   </w:abstractNum>
   <w:num w:numId="1" w16cid:durableId="1181820596">
-    <w:abstractNumId w:val="11"/>
+    <w:abstractNumId w:val="12"/>
   </w:num>
   <w:num w:numId="2" w16cid:durableId="754937200">
     <w:abstractNumId w:val="4"/>
   </w:num>
   <w:num w:numId="3" w16cid:durableId="615062414">
-    <w:abstractNumId w:val="13"/>
+    <w:abstractNumId w:val="14"/>
   </w:num>
   <w:num w:numId="4" w16cid:durableId="711460480">
     <w:abstractNumId w:val="9"/>
@@ -8336,16 +8417,16 @@
     <w:abstractNumId w:val="3"/>
   </w:num>
   <w:num w:numId="6" w16cid:durableId="1922251078">
-    <w:abstractNumId w:val="18"/>
+    <w:abstractNumId w:val="21"/>
   </w:num>
   <w:num w:numId="7" w16cid:durableId="260258968">
-    <w:abstractNumId w:val="15"/>
+    <w:abstractNumId w:val="16"/>
   </w:num>
   <w:num w:numId="8" w16cid:durableId="1050614377">
-    <w:abstractNumId w:val="10"/>
+    <w:abstractNumId w:val="11"/>
   </w:num>
   <w:num w:numId="9" w16cid:durableId="540629345">
-    <w:abstractNumId w:val="17"/>
+    <w:abstractNumId w:val="19"/>
   </w:num>
   <w:num w:numId="10" w16cid:durableId="1483694870">
     <w:abstractNumId w:val="1"/>
@@ -8366,19 +8447,28 @@
     <w:abstractNumId w:val="7"/>
   </w:num>
   <w:num w:numId="16" w16cid:durableId="1446388264">
-    <w:abstractNumId w:val="19"/>
+    <w:abstractNumId w:val="22"/>
   </w:num>
   <w:num w:numId="17" w16cid:durableId="2048337093">
-    <w:abstractNumId w:val="14"/>
+    <w:abstractNumId w:val="15"/>
   </w:num>
   <w:num w:numId="18" w16cid:durableId="912546269">
-    <w:abstractNumId w:val="16"/>
+    <w:abstractNumId w:val="17"/>
   </w:num>
   <w:num w:numId="19" w16cid:durableId="126435723">
-    <w:abstractNumId w:val="12"/>
+    <w:abstractNumId w:val="13"/>
   </w:num>
   <w:num w:numId="20" w16cid:durableId="729308668">
     <w:abstractNumId w:val="8"/>
+  </w:num>
+  <w:num w:numId="21" w16cid:durableId="2105882466">
+    <w:abstractNumId w:val="18"/>
+  </w:num>
+  <w:num w:numId="22" w16cid:durableId="425925829">
+    <w:abstractNumId w:val="20"/>
+  </w:num>
+  <w:num w:numId="23" w16cid:durableId="1140538473">
+    <w:abstractNumId w:val="10"/>
   </w:num>
 </w:numbering>
 </file>
@@ -9046,7 +9136,6 @@
   <w:style w:type="character" w:default="1" w:styleId="DefaultParagraphFont">
     <w:name w:val="Default Paragraph Font"/>
     <w:uiPriority w:val="1"/>
-    <w:semiHidden/>
     <w:unhideWhenUsed/>
   </w:style>
   <w:style w:type="table" w:default="1" w:styleId="TableNormal">

</xml_diff>